<commit_message>
Poprawa dokumentacji technicznej zgodnie z zaleceniami GUS
</commit_message>
<xml_diff>
--- a/DOKUMENTACJA-TECHNICZNA-PLOTLY-QUIZ.docx
+++ b/DOKUMENTACJA-TECHNICZNA-PLOTLY-QUIZ.docx
@@ -1,16 +1,19 @@
 
 <file path=word/document.xml><?xml version="1.0" encoding="utf-8"?>
-<w:document xmlns:wpc="http://schemas.microsoft.com/office/word/2010/wordprocessingCanvas" xmlns:mc="http://schemas.openxmlformats.org/markup-compatibility/2006" xmlns:o="urn:schemas-microsoft-com:office:office" xmlns:r="http://schemas.openxmlformats.org/officeDocument/2006/relationships" xmlns:m="http://schemas.openxmlformats.org/officeDocument/2006/math" xmlns:v="urn:schemas-microsoft-com:vml" xmlns:wp14="http://schemas.microsoft.com/office/word/2010/wordprocessingDrawing" xmlns:wp="http://schemas.openxmlformats.org/drawingml/2006/wordprocessingDrawing" xmlns:w10="urn:schemas-microsoft-com:office:word" xmlns:w="http://schemas.openxmlformats.org/wordprocessingml/2006/main" xmlns:w14="http://schemas.microsoft.com/office/word/2010/wordml" xmlns:wpg="http://schemas.microsoft.com/office/word/2010/wordprocessingGroup" xmlns:wpi="http://schemas.microsoft.com/office/word/2010/wordprocessingInk" xmlns:wne="http://schemas.microsoft.com/office/word/2006/wordml" xmlns:wps="http://schemas.microsoft.com/office/word/2010/wordprocessingShape" mc:Ignorable="w14 wp14">
+<w:document xmlns:ve="http://schemas.openxmlformats.org/markup-compatibility/2006" xmlns:o="urn:schemas-microsoft-com:office:office" xmlns:r="http://schemas.openxmlformats.org/officeDocument/2006/relationships" xmlns:m="http://schemas.openxmlformats.org/officeDocument/2006/math" xmlns:v="urn:schemas-microsoft-com:vml" xmlns:wp="http://schemas.openxmlformats.org/drawingml/2006/wordprocessingDrawing" xmlns:w10="urn:schemas-microsoft-com:office:word" xmlns:w="http://schemas.openxmlformats.org/wordprocessingml/2006/main" xmlns:wne="http://schemas.microsoft.com/office/word/2006/wordml">
   <w:body>
     <w:p>
       <w:pPr>
-        <w:rPr>
-          <w:rFonts w:cstheme="minorHAnsi"/>
-        </w:rPr>
-      </w:pPr>
-      <w:r>
-        <w:rPr>
-          <w:rFonts w:cstheme="minorHAnsi"/>
+        <w:jc w:val="center"/>
+        <w:rPr>
+          <w:rFonts w:cstheme="minorHAnsi"/>
+          <w:b/>
+        </w:rPr>
+      </w:pPr>
+      <w:r>
+        <w:rPr>
+          <w:rFonts w:cstheme="minorHAnsi"/>
+          <w:b/>
         </w:rPr>
         <w:t>DOKUMENTACJA TECHNICZNA PLOTLY QUIZ</w:t>
       </w:r>
@@ -74,13 +77,7 @@
         <w:rPr>
           <w:rFonts w:cstheme="minorHAnsi"/>
         </w:rPr>
-        <w:t>)</w:t>
-      </w:r>
-      <w:r>
-        <w:rPr>
-          <w:rFonts w:cstheme="minorHAnsi"/>
-        </w:rPr>
-        <w:t xml:space="preserve"> – pozwala na utworzenie aplikacji w technologii </w:t>
+        <w:t xml:space="preserve">) – pozwala na utworzenie aplikacji w technologii </w:t>
       </w:r>
       <w:proofErr w:type="spellStart"/>
       <w:r>
@@ -123,13 +120,7 @@
         <w:rPr>
           <w:rFonts w:cstheme="minorHAnsi"/>
         </w:rPr>
-        <w:t>)</w:t>
-      </w:r>
-      <w:r>
-        <w:rPr>
-          <w:rFonts w:cstheme="minorHAnsi"/>
-        </w:rPr>
-        <w:t xml:space="preserve"> – pozwala na poprawną obsługę dat</w:t>
+        <w:t>) – pozwala na poprawną obsługę dat</w:t>
       </w:r>
     </w:p>
     <w:p>
@@ -164,13 +155,7 @@
         <w:rPr>
           <w:rFonts w:cstheme="minorHAnsi"/>
         </w:rPr>
-        <w:t>)</w:t>
-      </w:r>
-      <w:r>
-        <w:rPr>
-          <w:rFonts w:cstheme="minorHAnsi"/>
-        </w:rPr>
-        <w:t xml:space="preserve"> – do odczytu i zapisu danych</w:t>
+        <w:t>) – do odczytu i zapisu danych</w:t>
       </w:r>
     </w:p>
     <w:p>
@@ -205,13 +190,7 @@
         <w:rPr>
           <w:rFonts w:cstheme="minorHAnsi"/>
         </w:rPr>
-        <w:t>)</w:t>
-      </w:r>
-      <w:r>
-        <w:rPr>
-          <w:rFonts w:cstheme="minorHAnsi"/>
-        </w:rPr>
-        <w:t xml:space="preserve"> – do podstawowej obróbki danych</w:t>
+        <w:t>) – do podstawowej obróbki danych</w:t>
       </w:r>
     </w:p>
     <w:p>
@@ -246,13 +225,7 @@
         <w:rPr>
           <w:rFonts w:cstheme="minorHAnsi"/>
         </w:rPr>
-        <w:t>)</w:t>
-      </w:r>
-      <w:r>
-        <w:rPr>
-          <w:rFonts w:cstheme="minorHAnsi"/>
-        </w:rPr>
-        <w:t xml:space="preserve"> – pozwala na tworzenie interaktywnych wykresów</w:t>
+        <w:t>) – pozwala na tworzenie interaktywnych wykresów</w:t>
       </w:r>
     </w:p>
     <w:p>
@@ -287,13 +260,7 @@
         <w:rPr>
           <w:rFonts w:cstheme="minorHAnsi"/>
         </w:rPr>
-        <w:t>)</w:t>
-      </w:r>
-      <w:r>
-        <w:rPr>
-          <w:rFonts w:cstheme="minorHAnsi"/>
-        </w:rPr>
-        <w:t xml:space="preserve"> – umożliwia wybranie konkretnego stylu dla aplikacji, konkretny wygląd</w:t>
+        <w:t>) – umożliwia wybranie konkretnego stylu dla aplikacji, konkretny wygląd</w:t>
       </w:r>
     </w:p>
     <w:p>
@@ -328,13 +295,7 @@
         <w:rPr>
           <w:rFonts w:cstheme="minorHAnsi"/>
         </w:rPr>
-        <w:t>)</w:t>
-      </w:r>
-      <w:r>
-        <w:rPr>
-          <w:rFonts w:cstheme="minorHAnsi"/>
-        </w:rPr>
-        <w:t xml:space="preserve"> – pakiet zawierających zbiór gotowych obiektów do wykorzystania w aplikacjach </w:t>
+        <w:t xml:space="preserve">) – pakiet zawierających zbiór gotowych obiektów do wykorzystania w aplikacjach </w:t>
       </w:r>
       <w:proofErr w:type="spellStart"/>
       <w:r>
@@ -363,13 +324,7 @@
         <w:rPr>
           <w:rFonts w:cstheme="minorHAnsi"/>
         </w:rPr>
-        <w:t>(shiny.i18n)</w:t>
-      </w:r>
-      <w:r>
-        <w:rPr>
-          <w:rFonts w:cstheme="minorHAnsi"/>
-        </w:rPr>
-        <w:t xml:space="preserve"> – do tłumaczenia aplikacji na inne języki</w:t>
+        <w:t>(shiny.i18n) – do tłumaczenia aplikacji na inne języki</w:t>
       </w:r>
     </w:p>
     <w:p>
@@ -418,14 +373,47 @@
         </w:rPr>
         <w:t xml:space="preserve"> </w:t>
       </w:r>
-      <w:proofErr w:type="spellStart"/>
-      <w:r>
-        <w:rPr>
-          <w:rFonts w:cstheme="minorHAnsi"/>
-        </w:rPr>
-        <w:t>xlsx</w:t>
-      </w:r>
-      <w:proofErr w:type="spellEnd"/>
+      <w:r>
+        <w:rPr>
+          <w:rFonts w:cstheme="minorHAnsi"/>
+        </w:rPr>
+        <w:t>xlix</w:t>
+      </w:r>
+    </w:p>
+    <w:p>
+      <w:pPr>
+        <w:rPr>
+          <w:rFonts w:cstheme="minorHAnsi"/>
+        </w:rPr>
+      </w:pPr>
+      <w:proofErr w:type="spellStart"/>
+      <w:r>
+        <w:rPr>
+          <w:rFonts w:cstheme="minorHAnsi"/>
+        </w:rPr>
+        <w:t>library</w:t>
+      </w:r>
+      <w:proofErr w:type="spellEnd"/>
+      <w:r>
+        <w:rPr>
+          <w:rFonts w:cstheme="minorHAnsi"/>
+        </w:rPr>
+        <w:t>(</w:t>
+      </w:r>
+      <w:proofErr w:type="spellStart"/>
+      <w:r>
+        <w:rPr>
+          <w:rFonts w:cstheme="minorHAnsi"/>
+        </w:rPr>
+        <w:t>scales</w:t>
+      </w:r>
+      <w:proofErr w:type="spellEnd"/>
+      <w:r>
+        <w:rPr>
+          <w:rFonts w:cstheme="minorHAnsi"/>
+        </w:rPr>
+        <w:t>) – pakiet pozwala skorzystać z funkcji, która zamienia liczbę na procenty (potrzebne do wyświetlania użytkownikowi wyniku, który uzyskał)</w:t>
+      </w:r>
     </w:p>
     <w:p>
       <w:pPr>
@@ -456,13 +444,16 @@
     </w:p>
     <w:p>
       <w:pPr>
-        <w:rPr>
-          <w:rFonts w:cstheme="minorHAnsi"/>
-        </w:rPr>
-      </w:pPr>
-      <w:r>
-        <w:rPr>
-          <w:rFonts w:cstheme="minorHAnsi"/>
+        <w:jc w:val="center"/>
+        <w:rPr>
+          <w:rFonts w:cstheme="minorHAnsi"/>
+          <w:b/>
+        </w:rPr>
+      </w:pPr>
+      <w:r>
+        <w:rPr>
+          <w:rFonts w:cstheme="minorHAnsi"/>
+          <w:b/>
         </w:rPr>
         <w:t>INSTRUKCJA</w:t>
       </w:r>
@@ -521,70 +512,382 @@
     </w:p>
     <w:p>
       <w:pPr>
-        <w:rPr>
-          <w:rFonts w:cstheme="minorHAnsi"/>
-          <w:lang w:val="en-GB"/>
-        </w:rPr>
-      </w:pPr>
-    </w:p>
-    <w:p>
-      <w:pPr>
-        <w:rPr>
-          <w:rFonts w:cstheme="minorHAnsi"/>
-          <w:lang w:val="en-GB"/>
-        </w:rPr>
-      </w:pPr>
-    </w:p>
-    <w:p>
-      <w:pPr>
-        <w:rPr>
-          <w:rFonts w:cstheme="minorHAnsi"/>
-          <w:lang w:val="en-GB"/>
-        </w:rPr>
-      </w:pPr>
-    </w:p>
-    <w:p>
-      <w:pPr>
-        <w:rPr>
-          <w:rFonts w:cstheme="minorHAnsi"/>
-          <w:lang w:val="en-GB"/>
-        </w:rPr>
-      </w:pPr>
-    </w:p>
-    <w:p>
-      <w:pPr>
-        <w:rPr>
-          <w:rFonts w:cstheme="minorHAnsi"/>
-          <w:lang w:val="en-GB"/>
-        </w:rPr>
-      </w:pPr>
-    </w:p>
-    <w:p>
-      <w:pPr>
-        <w:rPr>
-          <w:rFonts w:cstheme="minorHAnsi"/>
-          <w:lang w:val="en-GB"/>
-        </w:rPr>
-      </w:pPr>
-    </w:p>
-    <w:p>
-      <w:pPr>
-        <w:rPr>
-          <w:rFonts w:cstheme="minorHAnsi"/>
-          <w:lang w:val="en-GB"/>
-        </w:rPr>
-      </w:pPr>
-    </w:p>
-    <w:p>
-      <w:pPr>
-        <w:rPr>
-          <w:rFonts w:cstheme="minorHAnsi"/>
-          <w:lang w:val="en-GB"/>
-        </w:rPr>
-      </w:pPr>
-      <w:r>
-        <w:rPr>
-          <w:rFonts w:cstheme="minorHAnsi"/>
+        <w:jc w:val="center"/>
+        <w:rPr>
+          <w:rFonts w:cstheme="minorHAnsi"/>
+          <w:b/>
+        </w:rPr>
+      </w:pPr>
+      <w:r>
+        <w:rPr>
+          <w:rFonts w:cstheme="minorHAnsi"/>
+          <w:b/>
+        </w:rPr>
+        <w:t>DODANIANIE NOWYCH PYTAŃ:</w:t>
+      </w:r>
+    </w:p>
+    <w:p>
+      <w:pPr>
+        <w:rPr>
+          <w:rFonts w:cstheme="minorHAnsi"/>
+        </w:rPr>
+      </w:pPr>
+      <w:r>
+        <w:rPr>
+          <w:rFonts w:cstheme="minorHAnsi"/>
+        </w:rPr>
+        <w:t xml:space="preserve">Odbywa się poprzez uzupełnianie pliku Excel. Plik podzielony jest na różne kategorie (w kolumnach).  Zależnie od poziomu pytania, jedno pytanie zajmuje 4/6/8 wierszy. </w:t>
+      </w:r>
+    </w:p>
+    <w:p>
+      <w:pPr>
+        <w:rPr>
+          <w:rFonts w:cstheme="minorHAnsi"/>
+        </w:rPr>
+      </w:pPr>
+      <w:r>
+        <w:rPr>
+          <w:rFonts w:cstheme="minorHAnsi"/>
+        </w:rPr>
+        <w:t>Kat. – Typ pytania zależny od celu SDG [powielić wartość na odpowiednią ilość wierszy]</w:t>
+      </w:r>
+    </w:p>
+    <w:p>
+      <w:pPr>
+        <w:rPr>
+          <w:rFonts w:cstheme="minorHAnsi"/>
+        </w:rPr>
+      </w:pPr>
+      <w:proofErr w:type="spellStart"/>
+      <w:r>
+        <w:rPr>
+          <w:rFonts w:cstheme="minorHAnsi"/>
+        </w:rPr>
+        <w:t>Poz_trud</w:t>
+      </w:r>
+      <w:proofErr w:type="spellEnd"/>
+      <w:r>
+        <w:rPr>
+          <w:rFonts w:cstheme="minorHAnsi"/>
+        </w:rPr>
+        <w:t xml:space="preserve"> – Poziom trudności (1 – łatwy, 2 – średni, 3 – trudny) [powielić wartość na odpowiednią ilość wierszy]</w:t>
+      </w:r>
+    </w:p>
+    <w:p>
+      <w:pPr>
+        <w:rPr>
+          <w:rFonts w:cstheme="minorHAnsi"/>
+        </w:rPr>
+      </w:pPr>
+      <w:r>
+        <w:rPr>
+          <w:rFonts w:cstheme="minorHAnsi"/>
+        </w:rPr>
+        <w:lastRenderedPageBreak/>
+        <w:t xml:space="preserve">Pytanie </w:t>
+      </w:r>
+      <w:r>
+        <w:rPr>
+          <w:rFonts w:cstheme="minorHAnsi"/>
+        </w:rPr>
+        <w:t>–</w:t>
+      </w:r>
+      <w:r>
+        <w:rPr>
+          <w:rFonts w:cstheme="minorHAnsi"/>
+        </w:rPr>
+        <w:t xml:space="preserve"> </w:t>
+      </w:r>
+      <w:r>
+        <w:rPr>
+          <w:rFonts w:cstheme="minorHAnsi"/>
+        </w:rPr>
+        <w:t>Pytanie, które chcemy wyświetlić użytkownikowi [powielić wartość na odpowiednią ilość wierszy]</w:t>
+      </w:r>
+    </w:p>
+    <w:p>
+      <w:pPr>
+        <w:rPr>
+          <w:rFonts w:cstheme="minorHAnsi"/>
+        </w:rPr>
+      </w:pPr>
+      <w:proofErr w:type="spellStart"/>
+      <w:r>
+        <w:rPr>
+          <w:rFonts w:cstheme="minorHAnsi"/>
+        </w:rPr>
+        <w:t>odp</w:t>
+      </w:r>
+      <w:proofErr w:type="spellEnd"/>
+      <w:r>
+        <w:rPr>
+          <w:rFonts w:cstheme="minorHAnsi"/>
+        </w:rPr>
+        <w:t xml:space="preserve"> – Odpowiedzi, które wyświetlimy użytkownikowi [każdy wiersz osobna </w:t>
+      </w:r>
+      <w:proofErr w:type="spellStart"/>
+      <w:r>
+        <w:rPr>
+          <w:rFonts w:cstheme="minorHAnsi"/>
+        </w:rPr>
+        <w:t>odp</w:t>
+      </w:r>
+      <w:proofErr w:type="spellEnd"/>
+      <w:r>
+        <w:rPr>
+          <w:rFonts w:cstheme="minorHAnsi"/>
+        </w:rPr>
+        <w:t>]</w:t>
+      </w:r>
+    </w:p>
+    <w:p>
+      <w:pPr>
+        <w:rPr>
+          <w:rFonts w:cstheme="minorHAnsi"/>
+        </w:rPr>
+      </w:pPr>
+      <w:r>
+        <w:rPr>
+          <w:rFonts w:cstheme="minorHAnsi"/>
+        </w:rPr>
+        <w:t>praw – Która odpowiedź jest prawdziwa (w wierszu z prawdziwą wpisać „T”, w innych powielić „F”)</w:t>
+      </w:r>
+    </w:p>
+    <w:p>
+      <w:pPr>
+        <w:rPr>
+          <w:rFonts w:cstheme="minorHAnsi"/>
+        </w:rPr>
+      </w:pPr>
+      <w:proofErr w:type="spellStart"/>
+      <w:r>
+        <w:rPr>
+          <w:rFonts w:cstheme="minorHAnsi"/>
+        </w:rPr>
+        <w:t>plot_img</w:t>
+      </w:r>
+      <w:proofErr w:type="spellEnd"/>
+      <w:r>
+        <w:rPr>
+          <w:rFonts w:cstheme="minorHAnsi"/>
+        </w:rPr>
+        <w:t xml:space="preserve"> – Opcja nieużywana (ale zaimplementowana w bazie w razie dalszego rozwoju), pozwala zadecydować czy to co mamy wyświetlać jest wykresem czy obrazkiem </w:t>
+      </w:r>
+    </w:p>
+    <w:p>
+      <w:pPr>
+        <w:rPr>
+          <w:rFonts w:cstheme="minorHAnsi"/>
+        </w:rPr>
+      </w:pPr>
+      <w:proofErr w:type="spellStart"/>
+      <w:r>
+        <w:rPr>
+          <w:rFonts w:cstheme="minorHAnsi"/>
+        </w:rPr>
+        <w:t>img_src</w:t>
+      </w:r>
+      <w:proofErr w:type="spellEnd"/>
+      <w:r>
+        <w:rPr>
+          <w:rFonts w:cstheme="minorHAnsi"/>
+        </w:rPr>
+        <w:t xml:space="preserve"> – Tutaj wstawiamy adres obrazka, który ma się wyświetlić (bądź nazwę zapisanego </w:t>
+      </w:r>
+      <w:proofErr w:type="spellStart"/>
+      <w:r>
+        <w:rPr>
+          <w:rFonts w:cstheme="minorHAnsi"/>
+        </w:rPr>
+        <w:t>plotu</w:t>
+      </w:r>
+      <w:proofErr w:type="spellEnd"/>
+      <w:r>
+        <w:rPr>
+          <w:rFonts w:cstheme="minorHAnsi"/>
+        </w:rPr>
+        <w:t>) w pytaniu. [powielić wartość na odpowiednią ilość wierszy]</w:t>
+      </w:r>
+    </w:p>
+    <w:p>
+      <w:pPr>
+        <w:rPr>
+          <w:rFonts w:cstheme="minorHAnsi"/>
+        </w:rPr>
+      </w:pPr>
+    </w:p>
+    <w:p>
+      <w:pPr>
+        <w:rPr>
+          <w:rFonts w:cstheme="minorHAnsi"/>
+        </w:rPr>
+      </w:pPr>
+    </w:p>
+    <w:p>
+      <w:pPr>
+        <w:rPr>
+          <w:rFonts w:cstheme="minorHAnsi"/>
+          <w:lang w:val="en-GB"/>
+        </w:rPr>
+      </w:pPr>
+    </w:p>
+    <w:p>
+      <w:pPr>
+        <w:rPr>
+          <w:rFonts w:cstheme="minorHAnsi"/>
+          <w:lang w:val="en-GB"/>
+        </w:rPr>
+      </w:pPr>
+    </w:p>
+    <w:p>
+      <w:pPr>
+        <w:rPr>
+          <w:rFonts w:cstheme="minorHAnsi"/>
+          <w:lang w:val="en-GB"/>
+        </w:rPr>
+      </w:pPr>
+    </w:p>
+    <w:p>
+      <w:pPr>
+        <w:rPr>
+          <w:rFonts w:cstheme="minorHAnsi"/>
+          <w:lang w:val="en-GB"/>
+        </w:rPr>
+      </w:pPr>
+    </w:p>
+    <w:p>
+      <w:pPr>
+        <w:rPr>
+          <w:rFonts w:cstheme="minorHAnsi"/>
+          <w:lang w:val="en-GB"/>
+        </w:rPr>
+      </w:pPr>
+    </w:p>
+    <w:p>
+      <w:pPr>
+        <w:rPr>
+          <w:rFonts w:cstheme="minorHAnsi"/>
+          <w:lang w:val="en-GB"/>
+        </w:rPr>
+      </w:pPr>
+    </w:p>
+    <w:p>
+      <w:pPr>
+        <w:rPr>
+          <w:rFonts w:cstheme="minorHAnsi"/>
+          <w:lang w:val="en-GB"/>
+        </w:rPr>
+      </w:pPr>
+    </w:p>
+    <w:p>
+      <w:pPr>
+        <w:rPr>
+          <w:rFonts w:cstheme="minorHAnsi"/>
+          <w:lang w:val="en-GB"/>
+        </w:rPr>
+      </w:pPr>
+    </w:p>
+    <w:p>
+      <w:pPr>
+        <w:rPr>
+          <w:rFonts w:cstheme="minorHAnsi"/>
+          <w:lang w:val="en-GB"/>
+        </w:rPr>
+      </w:pPr>
+    </w:p>
+    <w:p>
+      <w:pPr>
+        <w:rPr>
+          <w:rFonts w:cstheme="minorHAnsi"/>
+          <w:lang w:val="en-GB"/>
+        </w:rPr>
+      </w:pPr>
+    </w:p>
+    <w:p>
+      <w:pPr>
+        <w:rPr>
+          <w:rFonts w:cstheme="minorHAnsi"/>
+          <w:lang w:val="en-GB"/>
+        </w:rPr>
+      </w:pPr>
+    </w:p>
+    <w:p>
+      <w:pPr>
+        <w:rPr>
+          <w:rFonts w:cstheme="minorHAnsi"/>
+          <w:lang w:val="en-GB"/>
+        </w:rPr>
+      </w:pPr>
+    </w:p>
+    <w:p>
+      <w:pPr>
+        <w:rPr>
+          <w:rFonts w:cstheme="minorHAnsi"/>
+          <w:lang w:val="en-GB"/>
+        </w:rPr>
+      </w:pPr>
+    </w:p>
+    <w:p>
+      <w:pPr>
+        <w:rPr>
+          <w:rFonts w:cstheme="minorHAnsi"/>
+          <w:lang w:val="en-GB"/>
+        </w:rPr>
+      </w:pPr>
+    </w:p>
+    <w:p>
+      <w:pPr>
+        <w:rPr>
+          <w:rFonts w:cstheme="minorHAnsi"/>
+          <w:lang w:val="en-GB"/>
+        </w:rPr>
+      </w:pPr>
+    </w:p>
+    <w:p>
+      <w:pPr>
+        <w:rPr>
+          <w:rFonts w:cstheme="minorHAnsi"/>
+          <w:lang w:val="en-GB"/>
+        </w:rPr>
+      </w:pPr>
+    </w:p>
+    <w:p>
+      <w:pPr>
+        <w:rPr>
+          <w:rFonts w:cstheme="minorHAnsi"/>
+          <w:lang w:val="en-GB"/>
+        </w:rPr>
+      </w:pPr>
+    </w:p>
+    <w:p>
+      <w:pPr>
+        <w:rPr>
+          <w:rFonts w:cstheme="minorHAnsi"/>
+          <w:lang w:val="en-GB"/>
+        </w:rPr>
+      </w:pPr>
+    </w:p>
+    <w:p>
+      <w:pPr>
+        <w:rPr>
+          <w:rFonts w:cstheme="minorHAnsi"/>
+          <w:lang w:val="en-GB"/>
+        </w:rPr>
+      </w:pPr>
+    </w:p>
+    <w:p>
+      <w:pPr>
+        <w:jc w:val="center"/>
+        <w:rPr>
+          <w:rFonts w:cstheme="minorHAnsi"/>
+          <w:b/>
+          <w:lang w:val="en-GB"/>
+        </w:rPr>
+      </w:pPr>
+      <w:r>
+        <w:rPr>
+          <w:rFonts w:cstheme="minorHAnsi"/>
+          <w:b/>
           <w:lang w:val="en-GB"/>
         </w:rPr>
         <w:lastRenderedPageBreak/>
@@ -687,14 +990,7 @@
           <w:rFonts w:cstheme="minorHAnsi"/>
           <w:lang w:val="en-GB"/>
         </w:rPr>
-        <w:t xml:space="preserve">library(shiny) – </w:t>
-      </w:r>
-      <w:r>
-        <w:rPr>
-          <w:rFonts w:cstheme="minorHAnsi"/>
-          <w:lang w:val="en-GB"/>
-        </w:rPr>
-        <w:t>to create shiny app</w:t>
+        <w:t>library(shiny) – to create shiny app</w:t>
       </w:r>
     </w:p>
     <w:p>
@@ -725,280 +1021,497 @@
           <w:rFonts w:cstheme="minorHAnsi"/>
           <w:lang w:val="en-GB"/>
         </w:rPr>
+        <w:t>) – to handle date format</w:t>
+      </w:r>
+    </w:p>
+    <w:p>
+      <w:pPr>
+        <w:rPr>
+          <w:rFonts w:cstheme="minorHAnsi"/>
+          <w:lang w:val="en-GB"/>
+        </w:rPr>
+      </w:pPr>
+      <w:r>
+        <w:rPr>
+          <w:rFonts w:cstheme="minorHAnsi"/>
+          <w:lang w:val="en-GB"/>
+        </w:rPr>
+        <w:t>library(</w:t>
+      </w:r>
+      <w:proofErr w:type="spellStart"/>
+      <w:r>
+        <w:rPr>
+          <w:rFonts w:cstheme="minorHAnsi"/>
+          <w:lang w:val="en-GB"/>
+        </w:rPr>
+        <w:t>readr</w:t>
+      </w:r>
+      <w:proofErr w:type="spellEnd"/>
+      <w:r>
+        <w:rPr>
+          <w:rFonts w:cstheme="minorHAnsi"/>
+          <w:lang w:val="en-GB"/>
+        </w:rPr>
+        <w:t>) – to read and save data</w:t>
+      </w:r>
+    </w:p>
+    <w:p>
+      <w:pPr>
+        <w:rPr>
+          <w:rFonts w:cstheme="minorHAnsi"/>
+          <w:lang w:val="en-GB"/>
+        </w:rPr>
+      </w:pPr>
+      <w:r>
+        <w:rPr>
+          <w:rFonts w:cstheme="minorHAnsi"/>
+          <w:lang w:val="en-GB"/>
+        </w:rPr>
+        <w:t>library(</w:t>
+      </w:r>
+      <w:proofErr w:type="spellStart"/>
+      <w:r>
+        <w:rPr>
+          <w:rFonts w:cstheme="minorHAnsi"/>
+          <w:lang w:val="en-GB"/>
+        </w:rPr>
+        <w:t>dplyr</w:t>
+      </w:r>
+      <w:proofErr w:type="spellEnd"/>
+      <w:r>
+        <w:rPr>
+          <w:rFonts w:cstheme="minorHAnsi"/>
+          <w:lang w:val="en-GB"/>
+        </w:rPr>
+        <w:t>) – to mutate and aggregate data</w:t>
+      </w:r>
+    </w:p>
+    <w:p>
+      <w:pPr>
+        <w:rPr>
+          <w:rFonts w:cstheme="minorHAnsi"/>
+          <w:lang w:val="en-GB"/>
+        </w:rPr>
+      </w:pPr>
+      <w:r>
+        <w:rPr>
+          <w:rFonts w:cstheme="minorHAnsi"/>
+          <w:lang w:val="en-GB"/>
+        </w:rPr>
+        <w:t>library(</w:t>
+      </w:r>
+      <w:proofErr w:type="spellStart"/>
+      <w:r>
+        <w:rPr>
+          <w:rFonts w:cstheme="minorHAnsi"/>
+          <w:lang w:val="en-GB"/>
+        </w:rPr>
+        <w:t>plotly</w:t>
+      </w:r>
+      <w:proofErr w:type="spellEnd"/>
+      <w:r>
+        <w:rPr>
+          <w:rFonts w:cstheme="minorHAnsi"/>
+          <w:lang w:val="en-GB"/>
+        </w:rPr>
+        <w:t>) – to make reactive plots</w:t>
+      </w:r>
+    </w:p>
+    <w:p>
+      <w:pPr>
+        <w:rPr>
+          <w:rFonts w:cstheme="minorHAnsi"/>
+          <w:lang w:val="en-GB"/>
+        </w:rPr>
+      </w:pPr>
+      <w:r>
+        <w:rPr>
+          <w:rFonts w:cstheme="minorHAnsi"/>
+          <w:lang w:val="en-GB"/>
+        </w:rPr>
+        <w:t>library(</w:t>
+      </w:r>
+      <w:proofErr w:type="spellStart"/>
+      <w:r>
+        <w:rPr>
+          <w:rFonts w:cstheme="minorHAnsi"/>
+          <w:lang w:val="en-GB"/>
+        </w:rPr>
+        <w:t>shinythemes</w:t>
+      </w:r>
+      <w:proofErr w:type="spellEnd"/>
+      <w:r>
+        <w:rPr>
+          <w:rFonts w:cstheme="minorHAnsi"/>
+          <w:lang w:val="en-GB"/>
+        </w:rPr>
+        <w:t>) – to style app with chosen theme</w:t>
+      </w:r>
+    </w:p>
+    <w:p>
+      <w:pPr>
+        <w:rPr>
+          <w:rFonts w:cstheme="minorHAnsi"/>
+          <w:lang w:val="en-GB"/>
+        </w:rPr>
+      </w:pPr>
+      <w:r>
+        <w:rPr>
+          <w:rFonts w:cstheme="minorHAnsi"/>
+          <w:lang w:val="en-GB"/>
+        </w:rPr>
+        <w:t>library(</w:t>
+      </w:r>
+      <w:proofErr w:type="spellStart"/>
+      <w:r>
+        <w:rPr>
+          <w:rFonts w:cstheme="minorHAnsi"/>
+          <w:lang w:val="en-GB"/>
+        </w:rPr>
+        <w:t>shinyWidgets</w:t>
+      </w:r>
+      <w:proofErr w:type="spellEnd"/>
+      <w:r>
+        <w:rPr>
+          <w:rFonts w:cstheme="minorHAnsi"/>
+          <w:lang w:val="en-GB"/>
+        </w:rPr>
+        <w:t xml:space="preserve">) – package contains ready to use shiny elements </w:t>
+      </w:r>
+    </w:p>
+    <w:p>
+      <w:pPr>
+        <w:rPr>
+          <w:rFonts w:cstheme="minorHAnsi"/>
+          <w:lang w:val="en-GB"/>
+        </w:rPr>
+      </w:pPr>
+      <w:r>
+        <w:rPr>
+          <w:rFonts w:cstheme="minorHAnsi"/>
+          <w:lang w:val="en-GB"/>
+        </w:rPr>
+        <w:t>library(shiny.i18n) – allows translating the app</w:t>
+      </w:r>
+    </w:p>
+    <w:p>
+      <w:pPr>
+        <w:rPr>
+          <w:rFonts w:cstheme="minorHAnsi"/>
+          <w:lang w:val="en-GB"/>
+        </w:rPr>
+      </w:pPr>
+      <w:r>
+        <w:rPr>
+          <w:rFonts w:cstheme="minorHAnsi"/>
+          <w:lang w:val="en-GB"/>
+        </w:rPr>
+        <w:t>library(</w:t>
+      </w:r>
+      <w:proofErr w:type="spellStart"/>
+      <w:r>
+        <w:rPr>
+          <w:rFonts w:cstheme="minorHAnsi"/>
+          <w:lang w:val="en-GB"/>
+        </w:rPr>
+        <w:t>openxlsx</w:t>
+      </w:r>
+      <w:proofErr w:type="spellEnd"/>
+      <w:r>
+        <w:rPr>
+          <w:rFonts w:cstheme="minorHAnsi"/>
+          <w:lang w:val="en-GB"/>
+        </w:rPr>
+        <w:t xml:space="preserve">) – to handle </w:t>
+      </w:r>
+      <w:proofErr w:type="spellStart"/>
+      <w:r>
+        <w:rPr>
+          <w:rFonts w:cstheme="minorHAnsi"/>
+          <w:lang w:val="en-GB"/>
+        </w:rPr>
+        <w:t>xlsx</w:t>
+      </w:r>
+      <w:proofErr w:type="spellEnd"/>
+      <w:r>
+        <w:rPr>
+          <w:rFonts w:cstheme="minorHAnsi"/>
+          <w:lang w:val="en-GB"/>
+        </w:rPr>
+        <w:t xml:space="preserve"> files</w:t>
+      </w:r>
+    </w:p>
+    <w:p>
+      <w:pPr>
+        <w:rPr>
+          <w:rFonts w:cstheme="minorHAnsi"/>
+        </w:rPr>
+      </w:pPr>
+      <w:proofErr w:type="spellStart"/>
+      <w:r>
+        <w:rPr>
+          <w:rFonts w:cstheme="minorHAnsi"/>
+        </w:rPr>
+        <w:t>library</w:t>
+      </w:r>
+      <w:proofErr w:type="spellEnd"/>
+      <w:r>
+        <w:rPr>
+          <w:rFonts w:cstheme="minorHAnsi"/>
+        </w:rPr>
+        <w:t>(</w:t>
+      </w:r>
+      <w:proofErr w:type="spellStart"/>
+      <w:r>
+        <w:rPr>
+          <w:rFonts w:cstheme="minorHAnsi"/>
+        </w:rPr>
+        <w:t>scales</w:t>
+      </w:r>
+      <w:proofErr w:type="spellEnd"/>
+      <w:r>
+        <w:rPr>
+          <w:rFonts w:cstheme="minorHAnsi"/>
+        </w:rPr>
         <w:t xml:space="preserve">) – </w:t>
       </w:r>
-      <w:r>
-        <w:rPr>
-          <w:rFonts w:cstheme="minorHAnsi"/>
-          <w:lang w:val="en-GB"/>
-        </w:rPr>
-        <w:t>to handle date format</w:t>
-      </w:r>
-    </w:p>
-    <w:p>
-      <w:pPr>
-        <w:rPr>
-          <w:rFonts w:cstheme="minorHAnsi"/>
-          <w:lang w:val="en-GB"/>
-        </w:rPr>
-      </w:pPr>
-      <w:r>
-        <w:rPr>
-          <w:rFonts w:cstheme="minorHAnsi"/>
-          <w:lang w:val="en-GB"/>
-        </w:rPr>
-        <w:t>library(</w:t>
-      </w:r>
-      <w:proofErr w:type="spellStart"/>
-      <w:r>
-        <w:rPr>
-          <w:rFonts w:cstheme="minorHAnsi"/>
-          <w:lang w:val="en-GB"/>
-        </w:rPr>
-        <w:t>readr</w:t>
-      </w:r>
-      <w:proofErr w:type="spellEnd"/>
-      <w:r>
-        <w:rPr>
-          <w:rFonts w:cstheme="minorHAnsi"/>
-          <w:lang w:val="en-GB"/>
-        </w:rPr>
-        <w:t xml:space="preserve">) – </w:t>
-      </w:r>
-      <w:r>
-        <w:rPr>
-          <w:rFonts w:cstheme="minorHAnsi"/>
-          <w:lang w:val="en-GB"/>
-        </w:rPr>
-        <w:t>to read and save data</w:t>
-      </w:r>
-    </w:p>
-    <w:p>
-      <w:pPr>
-        <w:rPr>
-          <w:rFonts w:cstheme="minorHAnsi"/>
-          <w:lang w:val="en-GB"/>
-        </w:rPr>
-      </w:pPr>
-      <w:r>
-        <w:rPr>
-          <w:rFonts w:cstheme="minorHAnsi"/>
-          <w:lang w:val="en-GB"/>
-        </w:rPr>
-        <w:t>library(</w:t>
-      </w:r>
-      <w:proofErr w:type="spellStart"/>
-      <w:r>
-        <w:rPr>
-          <w:rFonts w:cstheme="minorHAnsi"/>
-          <w:lang w:val="en-GB"/>
-        </w:rPr>
-        <w:t>dplyr</w:t>
-      </w:r>
-      <w:proofErr w:type="spellEnd"/>
-      <w:r>
-        <w:rPr>
-          <w:rFonts w:cstheme="minorHAnsi"/>
-          <w:lang w:val="en-GB"/>
-        </w:rPr>
-        <w:t xml:space="preserve">) – </w:t>
-      </w:r>
-      <w:r>
-        <w:rPr>
-          <w:rFonts w:cstheme="minorHAnsi"/>
-          <w:lang w:val="en-GB"/>
-        </w:rPr>
-        <w:t>to mutate and aggregate data</w:t>
-      </w:r>
-    </w:p>
-    <w:p>
-      <w:pPr>
-        <w:rPr>
-          <w:rFonts w:cstheme="minorHAnsi"/>
-          <w:lang w:val="en-GB"/>
-        </w:rPr>
-      </w:pPr>
-      <w:r>
-        <w:rPr>
-          <w:rFonts w:cstheme="minorHAnsi"/>
-          <w:lang w:val="en-GB"/>
-        </w:rPr>
-        <w:t>library(</w:t>
-      </w:r>
-      <w:proofErr w:type="spellStart"/>
-      <w:r>
-        <w:rPr>
-          <w:rFonts w:cstheme="minorHAnsi"/>
-          <w:lang w:val="en-GB"/>
-        </w:rPr>
-        <w:t>plotly</w:t>
-      </w:r>
-      <w:proofErr w:type="spellEnd"/>
-      <w:r>
-        <w:rPr>
-          <w:rFonts w:cstheme="minorHAnsi"/>
-          <w:lang w:val="en-GB"/>
-        </w:rPr>
-        <w:t xml:space="preserve">) – </w:t>
-      </w:r>
-      <w:r>
-        <w:rPr>
-          <w:rFonts w:cstheme="minorHAnsi"/>
-          <w:lang w:val="en-GB"/>
-        </w:rPr>
-        <w:t>to make reactive plots</w:t>
-      </w:r>
-    </w:p>
-    <w:p>
-      <w:pPr>
-        <w:rPr>
-          <w:rFonts w:cstheme="minorHAnsi"/>
-          <w:lang w:val="en-GB"/>
-        </w:rPr>
-      </w:pPr>
-      <w:r>
-        <w:rPr>
-          <w:rFonts w:cstheme="minorHAnsi"/>
-          <w:lang w:val="en-GB"/>
-        </w:rPr>
-        <w:t>library(</w:t>
-      </w:r>
-      <w:proofErr w:type="spellStart"/>
-      <w:r>
-        <w:rPr>
-          <w:rFonts w:cstheme="minorHAnsi"/>
-          <w:lang w:val="en-GB"/>
-        </w:rPr>
-        <w:t>shinythemes</w:t>
-      </w:r>
-      <w:proofErr w:type="spellEnd"/>
-      <w:r>
-        <w:rPr>
-          <w:rFonts w:cstheme="minorHAnsi"/>
-          <w:lang w:val="en-GB"/>
-        </w:rPr>
-        <w:t xml:space="preserve">) – </w:t>
-      </w:r>
-      <w:r>
-        <w:rPr>
-          <w:rFonts w:cstheme="minorHAnsi"/>
-          <w:lang w:val="en-GB"/>
-        </w:rPr>
-        <w:t>to style app with chosen theme</w:t>
-      </w:r>
-    </w:p>
-    <w:p>
-      <w:pPr>
-        <w:rPr>
-          <w:rFonts w:cstheme="minorHAnsi"/>
-          <w:lang w:val="en-GB"/>
-        </w:rPr>
-      </w:pPr>
-      <w:r>
-        <w:rPr>
-          <w:rFonts w:cstheme="minorHAnsi"/>
-          <w:lang w:val="en-GB"/>
-        </w:rPr>
-        <w:t>library(</w:t>
-      </w:r>
-      <w:proofErr w:type="spellStart"/>
-      <w:r>
-        <w:rPr>
-          <w:rFonts w:cstheme="minorHAnsi"/>
-          <w:lang w:val="en-GB"/>
-        </w:rPr>
-        <w:t>shinyWidgets</w:t>
-      </w:r>
-      <w:proofErr w:type="spellEnd"/>
-      <w:r>
-        <w:rPr>
-          <w:rFonts w:cstheme="minorHAnsi"/>
-          <w:lang w:val="en-GB"/>
-        </w:rPr>
-        <w:t xml:space="preserve">) – </w:t>
-      </w:r>
-      <w:r>
-        <w:rPr>
-          <w:rFonts w:cstheme="minorHAnsi"/>
-          <w:lang w:val="en-GB"/>
-        </w:rPr>
-        <w:t xml:space="preserve">package contains ready to use shiny elements </w:t>
-      </w:r>
-    </w:p>
-    <w:p>
-      <w:pPr>
-        <w:rPr>
-          <w:rFonts w:cstheme="minorHAnsi"/>
-          <w:lang w:val="en-GB"/>
-        </w:rPr>
-      </w:pPr>
-      <w:r>
-        <w:rPr>
-          <w:rFonts w:cstheme="minorHAnsi"/>
-          <w:lang w:val="en-GB"/>
-        </w:rPr>
-        <w:t xml:space="preserve">library(shiny.i18n) – </w:t>
-      </w:r>
-      <w:r>
-        <w:rPr>
-          <w:rFonts w:cstheme="minorHAnsi"/>
-          <w:lang w:val="en-GB"/>
-        </w:rPr>
-        <w:t>allows translating the app</w:t>
-      </w:r>
-    </w:p>
-    <w:p>
-      <w:pPr>
-        <w:rPr>
-          <w:rFonts w:cstheme="minorHAnsi"/>
-          <w:lang w:val="en-GB"/>
-        </w:rPr>
-      </w:pPr>
-      <w:r>
-        <w:rPr>
-          <w:rFonts w:cstheme="minorHAnsi"/>
-          <w:lang w:val="en-GB"/>
-        </w:rPr>
-        <w:t>library(</w:t>
-      </w:r>
-      <w:proofErr w:type="spellStart"/>
-      <w:r>
-        <w:rPr>
-          <w:rFonts w:cstheme="minorHAnsi"/>
-          <w:lang w:val="en-GB"/>
-        </w:rPr>
-        <w:t>openxlsx</w:t>
-      </w:r>
-      <w:proofErr w:type="spellEnd"/>
-      <w:r>
-        <w:rPr>
-          <w:rFonts w:cstheme="minorHAnsi"/>
-          <w:lang w:val="en-GB"/>
-        </w:rPr>
-        <w:t xml:space="preserve">) – </w:t>
-      </w:r>
-      <w:r>
-        <w:rPr>
-          <w:rFonts w:cstheme="minorHAnsi"/>
-          <w:lang w:val="en-GB"/>
-        </w:rPr>
-        <w:t xml:space="preserve">to handle </w:t>
-      </w:r>
-      <w:proofErr w:type="spellStart"/>
-      <w:r>
-        <w:rPr>
-          <w:rFonts w:cstheme="minorHAnsi"/>
-          <w:lang w:val="en-GB"/>
-        </w:rPr>
-        <w:t>xlsx</w:t>
-      </w:r>
-      <w:proofErr w:type="spellEnd"/>
-      <w:r>
-        <w:rPr>
-          <w:rFonts w:cstheme="minorHAnsi"/>
-          <w:lang w:val="en-GB"/>
-        </w:rPr>
-        <w:t xml:space="preserve"> files</w:t>
+      <w:proofErr w:type="spellStart"/>
+      <w:r>
+        <w:rPr>
+          <w:rFonts w:cstheme="minorHAnsi"/>
+        </w:rPr>
+        <w:t>Package</w:t>
+      </w:r>
+      <w:proofErr w:type="spellEnd"/>
+      <w:r>
+        <w:rPr>
+          <w:rFonts w:cstheme="minorHAnsi"/>
+        </w:rPr>
+        <w:t xml:space="preserve"> </w:t>
+      </w:r>
+      <w:proofErr w:type="spellStart"/>
+      <w:r>
+        <w:rPr>
+          <w:rFonts w:cstheme="minorHAnsi"/>
+        </w:rPr>
+        <w:t>is</w:t>
+      </w:r>
+      <w:proofErr w:type="spellEnd"/>
+      <w:r>
+        <w:rPr>
+          <w:rFonts w:cstheme="minorHAnsi"/>
+        </w:rPr>
+        <w:t xml:space="preserve"> </w:t>
+      </w:r>
+      <w:proofErr w:type="spellStart"/>
+      <w:r>
+        <w:rPr>
+          <w:rFonts w:cstheme="minorHAnsi"/>
+        </w:rPr>
+        <w:t>used</w:t>
+      </w:r>
+      <w:proofErr w:type="spellEnd"/>
+      <w:r>
+        <w:rPr>
+          <w:rFonts w:cstheme="minorHAnsi"/>
+        </w:rPr>
+        <w:t xml:space="preserve"> for </w:t>
+      </w:r>
+      <w:proofErr w:type="spellStart"/>
+      <w:r>
+        <w:rPr>
+          <w:rFonts w:cstheme="minorHAnsi"/>
+        </w:rPr>
+        <w:t>function</w:t>
+      </w:r>
+      <w:proofErr w:type="spellEnd"/>
+      <w:r>
+        <w:rPr>
+          <w:rFonts w:cstheme="minorHAnsi"/>
+        </w:rPr>
+        <w:t xml:space="preserve">, </w:t>
+      </w:r>
+      <w:proofErr w:type="spellStart"/>
+      <w:r>
+        <w:rPr>
+          <w:rFonts w:cstheme="minorHAnsi"/>
+        </w:rPr>
+        <w:t>which</w:t>
+      </w:r>
+      <w:proofErr w:type="spellEnd"/>
+      <w:r>
+        <w:rPr>
+          <w:rFonts w:cstheme="minorHAnsi"/>
+        </w:rPr>
+        <w:t xml:space="preserve"> </w:t>
+      </w:r>
+      <w:proofErr w:type="spellStart"/>
+      <w:r>
+        <w:rPr>
+          <w:rFonts w:cstheme="minorHAnsi"/>
+        </w:rPr>
+        <w:t>changes</w:t>
+      </w:r>
+      <w:proofErr w:type="spellEnd"/>
+      <w:r>
+        <w:rPr>
+          <w:rFonts w:cstheme="minorHAnsi"/>
+        </w:rPr>
+        <w:t xml:space="preserve"> </w:t>
+      </w:r>
+      <w:proofErr w:type="spellStart"/>
+      <w:r>
+        <w:rPr>
+          <w:rFonts w:cstheme="minorHAnsi"/>
+        </w:rPr>
+        <w:t>number</w:t>
+      </w:r>
+      <w:proofErr w:type="spellEnd"/>
+      <w:r>
+        <w:rPr>
+          <w:rFonts w:cstheme="minorHAnsi"/>
+        </w:rPr>
+        <w:t xml:space="preserve"> to </w:t>
+      </w:r>
+      <w:proofErr w:type="spellStart"/>
+      <w:r>
+        <w:rPr>
+          <w:rFonts w:cstheme="minorHAnsi"/>
+        </w:rPr>
+        <w:t>percen</w:t>
+      </w:r>
+      <w:proofErr w:type="spellEnd"/>
+      <w:r>
+        <w:rPr>
+          <w:rFonts w:cstheme="minorHAnsi"/>
+        </w:rPr>
+        <w:t xml:space="preserve"> </w:t>
+      </w:r>
+      <w:proofErr w:type="spellStart"/>
+      <w:r>
+        <w:rPr>
+          <w:rFonts w:cstheme="minorHAnsi"/>
+        </w:rPr>
+        <w:t>value</w:t>
+      </w:r>
+      <w:proofErr w:type="spellEnd"/>
+      <w:r>
+        <w:rPr>
+          <w:rFonts w:cstheme="minorHAnsi"/>
+        </w:rPr>
+        <w:t xml:space="preserve"> (</w:t>
+      </w:r>
+      <w:proofErr w:type="spellStart"/>
+      <w:r>
+        <w:rPr>
+          <w:rFonts w:cstheme="minorHAnsi"/>
+        </w:rPr>
+        <w:t>It’s</w:t>
+      </w:r>
+      <w:proofErr w:type="spellEnd"/>
+      <w:r>
+        <w:rPr>
+          <w:rFonts w:cstheme="minorHAnsi"/>
+        </w:rPr>
+        <w:t xml:space="preserve"> </w:t>
+      </w:r>
+      <w:proofErr w:type="spellStart"/>
+      <w:r>
+        <w:rPr>
+          <w:rFonts w:cstheme="minorHAnsi"/>
+        </w:rPr>
+        <w:t>needed</w:t>
+      </w:r>
+      <w:proofErr w:type="spellEnd"/>
+      <w:r>
+        <w:rPr>
+          <w:rFonts w:cstheme="minorHAnsi"/>
+        </w:rPr>
+        <w:t xml:space="preserve"> to show </w:t>
+      </w:r>
+      <w:proofErr w:type="spellStart"/>
+      <w:r>
+        <w:rPr>
+          <w:rFonts w:cstheme="minorHAnsi"/>
+        </w:rPr>
+        <w:t>user</w:t>
+      </w:r>
+      <w:proofErr w:type="spellEnd"/>
+      <w:r>
+        <w:rPr>
+          <w:rFonts w:cstheme="minorHAnsi"/>
+        </w:rPr>
+        <w:t xml:space="preserve"> </w:t>
+      </w:r>
+      <w:proofErr w:type="spellStart"/>
+      <w:r>
+        <w:rPr>
+          <w:rFonts w:cstheme="minorHAnsi"/>
+        </w:rPr>
+        <w:t>the</w:t>
+      </w:r>
+      <w:proofErr w:type="spellEnd"/>
+      <w:r>
+        <w:rPr>
+          <w:rFonts w:cstheme="minorHAnsi"/>
+        </w:rPr>
+        <w:t xml:space="preserve"> </w:t>
+      </w:r>
+      <w:proofErr w:type="spellStart"/>
+      <w:r>
+        <w:rPr>
+          <w:rFonts w:cstheme="minorHAnsi"/>
+        </w:rPr>
+        <w:t>score</w:t>
+      </w:r>
+      <w:proofErr w:type="spellEnd"/>
+      <w:r>
+        <w:rPr>
+          <w:rFonts w:cstheme="minorHAnsi"/>
+        </w:rPr>
+        <w:t xml:space="preserve">, </w:t>
+      </w:r>
+      <w:proofErr w:type="spellStart"/>
+      <w:r>
+        <w:rPr>
+          <w:rFonts w:cstheme="minorHAnsi"/>
+        </w:rPr>
+        <w:t>which</w:t>
+      </w:r>
+      <w:proofErr w:type="spellEnd"/>
+      <w:r>
+        <w:rPr>
+          <w:rFonts w:cstheme="minorHAnsi"/>
+        </w:rPr>
+        <w:t xml:space="preserve"> </w:t>
+      </w:r>
+      <w:proofErr w:type="spellStart"/>
+      <w:r>
+        <w:rPr>
+          <w:rFonts w:cstheme="minorHAnsi"/>
+        </w:rPr>
+        <w:t>he</w:t>
+      </w:r>
+      <w:proofErr w:type="spellEnd"/>
+      <w:r>
+        <w:rPr>
+          <w:rFonts w:cstheme="minorHAnsi"/>
+        </w:rPr>
+        <w:t xml:space="preserve"> </w:t>
+      </w:r>
+      <w:proofErr w:type="spellStart"/>
+      <w:r>
+        <w:rPr>
+          <w:rFonts w:cstheme="minorHAnsi"/>
+        </w:rPr>
+        <w:t>made</w:t>
+      </w:r>
+      <w:proofErr w:type="spellEnd"/>
+      <w:r>
+        <w:rPr>
+          <w:rFonts w:cstheme="minorHAnsi"/>
+        </w:rPr>
+        <w:t>)</w:t>
       </w:r>
     </w:p>
     <w:p>
@@ -1024,65 +1537,69 @@
           <w:shd w:val="clear" w:color="auto" w:fill="FFFFFF"/>
           <w:lang w:val="en-GB"/>
         </w:rPr>
-        <w:t>a web server specifically designed to host Shiny apps</w:t>
-      </w:r>
-      <w:r>
-        <w:rPr>
-          <w:rFonts w:cstheme="minorHAnsi"/>
+        <w:t xml:space="preserve">a web server specifically designed to host Shiny apps. </w:t>
+      </w:r>
+    </w:p>
+    <w:p>
+      <w:pPr>
+        <w:jc w:val="center"/>
+        <w:rPr>
+          <w:rFonts w:cstheme="minorHAnsi"/>
+          <w:b/>
           <w:color w:val="333333"/>
           <w:shd w:val="clear" w:color="auto" w:fill="FFFFFF"/>
           <w:lang w:val="en-GB"/>
         </w:rPr>
-        <w:t xml:space="preserve">. </w:t>
-      </w:r>
-    </w:p>
-    <w:p>
-      <w:pPr>
-        <w:rPr>
-          <w:rFonts w:cstheme="minorHAnsi"/>
+      </w:pPr>
+      <w:r>
+        <w:rPr>
+          <w:rFonts w:cstheme="minorHAnsi"/>
+          <w:b/>
           <w:color w:val="333333"/>
           <w:shd w:val="clear" w:color="auto" w:fill="FFFFFF"/>
           <w:lang w:val="en-GB"/>
         </w:rPr>
-      </w:pPr>
-      <w:r>
+        <w:t>INSTRUCTION</w:t>
+      </w:r>
+    </w:p>
+    <w:p>
+      <w:pPr>
         <w:rPr>
           <w:rFonts w:cstheme="minorHAnsi"/>
           <w:color w:val="333333"/>
           <w:shd w:val="clear" w:color="auto" w:fill="FFFFFF"/>
           <w:lang w:val="en-GB"/>
         </w:rPr>
-        <w:t>INSTRUCTION</w:t>
-      </w:r>
-    </w:p>
-    <w:p>
-      <w:pPr>
+      </w:pPr>
+      <w:r>
         <w:rPr>
           <w:rFonts w:cstheme="minorHAnsi"/>
           <w:color w:val="333333"/>
           <w:shd w:val="clear" w:color="auto" w:fill="FFFFFF"/>
           <w:lang w:val="en-GB"/>
         </w:rPr>
-      </w:pPr>
-      <w:r>
+        <w:t>First tab – write your name</w:t>
+      </w:r>
+    </w:p>
+    <w:p>
+      <w:pPr>
         <w:rPr>
           <w:rFonts w:cstheme="minorHAnsi"/>
           <w:color w:val="333333"/>
           <w:shd w:val="clear" w:color="auto" w:fill="FFFFFF"/>
           <w:lang w:val="en-GB"/>
         </w:rPr>
-        <w:t>First tab – write your name</w:t>
-      </w:r>
-    </w:p>
-    <w:p>
-      <w:pPr>
+      </w:pPr>
+      <w:r>
         <w:rPr>
           <w:rFonts w:cstheme="minorHAnsi"/>
           <w:color w:val="333333"/>
           <w:shd w:val="clear" w:color="auto" w:fill="FFFFFF"/>
           <w:lang w:val="en-GB"/>
         </w:rPr>
-      </w:pPr>
+        <w:t xml:space="preserve">Start Tab – you can choose a panel </w:t>
+      </w:r>
+      <w:proofErr w:type="spellStart"/>
       <w:r>
         <w:rPr>
           <w:rFonts w:cstheme="minorHAnsi"/>
@@ -1090,9 +1607,9 @@
           <w:shd w:val="clear" w:color="auto" w:fill="FFFFFF"/>
           <w:lang w:val="en-GB"/>
         </w:rPr>
-        <w:t xml:space="preserve">Start Tab – you can choose a panel </w:t>
-      </w:r>
-      <w:proofErr w:type="spellStart"/>
+        <w:t>ypu</w:t>
+      </w:r>
+      <w:proofErr w:type="spellEnd"/>
       <w:r>
         <w:rPr>
           <w:rFonts w:cstheme="minorHAnsi"/>
@@ -1100,47 +1617,48 @@
           <w:shd w:val="clear" w:color="auto" w:fill="FFFFFF"/>
           <w:lang w:val="en-GB"/>
         </w:rPr>
-        <w:t>ypu</w:t>
-      </w:r>
-      <w:proofErr w:type="spellEnd"/>
-      <w:r>
+        <w:t xml:space="preserve"> want to analyse on the plot</w:t>
+      </w:r>
+    </w:p>
+    <w:p>
+      <w:pPr>
         <w:rPr>
           <w:rFonts w:cstheme="minorHAnsi"/>
           <w:color w:val="333333"/>
           <w:shd w:val="clear" w:color="auto" w:fill="FFFFFF"/>
           <w:lang w:val="en-GB"/>
         </w:rPr>
-        <w:t xml:space="preserve"> want to analyse on the plot</w:t>
-      </w:r>
-    </w:p>
-    <w:p>
-      <w:pPr>
+      </w:pPr>
+      <w:r>
         <w:rPr>
           <w:rFonts w:cstheme="minorHAnsi"/>
           <w:color w:val="333333"/>
           <w:shd w:val="clear" w:color="auto" w:fill="FFFFFF"/>
           <w:lang w:val="en-GB"/>
         </w:rPr>
-      </w:pPr>
-      <w:r>
+        <w:t>Education Tab – plot whatever you want thanks to plenty of possibilities of changing the select inputs</w:t>
+      </w:r>
+    </w:p>
+    <w:p>
+      <w:pPr>
         <w:rPr>
           <w:rFonts w:cstheme="minorHAnsi"/>
           <w:color w:val="333333"/>
           <w:shd w:val="clear" w:color="auto" w:fill="FFFFFF"/>
           <w:lang w:val="en-GB"/>
         </w:rPr>
-        <w:t>Education Tab – plot whatever you want thanks to plenty of possibilities of changing the select inputs</w:t>
-      </w:r>
-    </w:p>
-    <w:p>
-      <w:pPr>
+      </w:pPr>
+      <w:r>
         <w:rPr>
           <w:rFonts w:cstheme="minorHAnsi"/>
           <w:color w:val="333333"/>
           <w:shd w:val="clear" w:color="auto" w:fill="FFFFFF"/>
           <w:lang w:val="en-GB"/>
         </w:rPr>
-      </w:pPr>
+        <w:t xml:space="preserve">Quiz Tab </w:t>
+      </w:r>
+      <w:bookmarkStart w:id="0" w:name="_GoBack"/>
+      <w:bookmarkEnd w:id="0"/>
       <w:r>
         <w:rPr>
           <w:rFonts w:cstheme="minorHAnsi"/>
@@ -1148,19 +1666,1585 @@
           <w:shd w:val="clear" w:color="auto" w:fill="FFFFFF"/>
           <w:lang w:val="en-GB"/>
         </w:rPr>
-        <w:t xml:space="preserve">Quiz Tab </w:t>
-      </w:r>
-      <w:bookmarkStart w:id="0" w:name="_GoBack"/>
-      <w:bookmarkEnd w:id="0"/>
-      <w:r>
+        <w:t>– check your knowledge by answering to the questions prepared in the data base. Each good answer will give you more points.</w:t>
+      </w:r>
+    </w:p>
+    <w:p>
+      <w:pPr>
+        <w:jc w:val="center"/>
+        <w:rPr>
+          <w:rFonts w:cstheme="minorHAnsi"/>
+          <w:b/>
+        </w:rPr>
+      </w:pPr>
+      <w:r>
+        <w:rPr>
+          <w:rFonts w:cstheme="minorHAnsi"/>
+          <w:b/>
+        </w:rPr>
+        <w:t>DODANIANIE NOWYCH PYTAŃ:</w:t>
+      </w:r>
+    </w:p>
+    <w:p>
+      <w:pPr>
+        <w:rPr>
+          <w:rFonts w:cstheme="minorHAnsi"/>
+        </w:rPr>
+      </w:pPr>
+      <w:proofErr w:type="spellStart"/>
+      <w:r>
+        <w:rPr>
+          <w:rFonts w:cstheme="minorHAnsi"/>
+        </w:rPr>
+        <w:t>You</w:t>
+      </w:r>
+      <w:proofErr w:type="spellEnd"/>
+      <w:r>
+        <w:rPr>
+          <w:rFonts w:cstheme="minorHAnsi"/>
+        </w:rPr>
+        <w:t xml:space="preserve"> do </w:t>
+      </w:r>
+      <w:proofErr w:type="spellStart"/>
+      <w:r>
+        <w:rPr>
+          <w:rFonts w:cstheme="minorHAnsi"/>
+        </w:rPr>
+        <w:t>it</w:t>
+      </w:r>
+      <w:proofErr w:type="spellEnd"/>
+      <w:r>
+        <w:rPr>
+          <w:rFonts w:cstheme="minorHAnsi"/>
+        </w:rPr>
+        <w:t xml:space="preserve"> by Excel file. File </w:t>
+      </w:r>
+      <w:proofErr w:type="spellStart"/>
+      <w:r>
+        <w:rPr>
+          <w:rFonts w:cstheme="minorHAnsi"/>
+        </w:rPr>
+        <w:t>is</w:t>
+      </w:r>
+      <w:proofErr w:type="spellEnd"/>
+      <w:r>
+        <w:rPr>
+          <w:rFonts w:cstheme="minorHAnsi"/>
+        </w:rPr>
+        <w:t xml:space="preserve"> </w:t>
+      </w:r>
+      <w:proofErr w:type="spellStart"/>
+      <w:r>
+        <w:rPr>
+          <w:rFonts w:cstheme="minorHAnsi"/>
+        </w:rPr>
+        <w:t>divided</w:t>
+      </w:r>
+      <w:proofErr w:type="spellEnd"/>
+      <w:r>
+        <w:rPr>
+          <w:rFonts w:cstheme="minorHAnsi"/>
+        </w:rPr>
+        <w:t xml:space="preserve"> </w:t>
+      </w:r>
+      <w:proofErr w:type="spellStart"/>
+      <w:r>
+        <w:rPr>
+          <w:rFonts w:cstheme="minorHAnsi"/>
+        </w:rPr>
+        <w:t>into</w:t>
+      </w:r>
+      <w:proofErr w:type="spellEnd"/>
+      <w:r>
+        <w:rPr>
+          <w:rFonts w:cstheme="minorHAnsi"/>
+        </w:rPr>
+        <w:t xml:space="preserve"> </w:t>
+      </w:r>
+      <w:proofErr w:type="spellStart"/>
+      <w:r>
+        <w:rPr>
+          <w:rFonts w:cstheme="minorHAnsi"/>
+        </w:rPr>
+        <w:t>different</w:t>
+      </w:r>
+      <w:proofErr w:type="spellEnd"/>
+      <w:r>
+        <w:rPr>
+          <w:rFonts w:cstheme="minorHAnsi"/>
+        </w:rPr>
+        <w:t xml:space="preserve"> </w:t>
+      </w:r>
+      <w:proofErr w:type="spellStart"/>
+      <w:r>
+        <w:rPr>
+          <w:rFonts w:cstheme="minorHAnsi"/>
+        </w:rPr>
+        <w:t>categories</w:t>
+      </w:r>
+      <w:proofErr w:type="spellEnd"/>
+      <w:r>
+        <w:rPr>
+          <w:rFonts w:cstheme="minorHAnsi"/>
+        </w:rPr>
+        <w:t xml:space="preserve"> </w:t>
+      </w:r>
+      <w:proofErr w:type="spellStart"/>
+      <w:r>
+        <w:rPr>
+          <w:rFonts w:cstheme="minorHAnsi"/>
+        </w:rPr>
+        <w:t>(i</w:t>
+      </w:r>
+      <w:proofErr w:type="spellEnd"/>
+      <w:r>
+        <w:rPr>
+          <w:rFonts w:cstheme="minorHAnsi"/>
+        </w:rPr>
+        <w:t xml:space="preserve">n </w:t>
+      </w:r>
+      <w:proofErr w:type="spellStart"/>
+      <w:r>
+        <w:rPr>
+          <w:rFonts w:cstheme="minorHAnsi"/>
+        </w:rPr>
+        <w:t>columns</w:t>
+      </w:r>
+      <w:proofErr w:type="spellEnd"/>
+      <w:r>
+        <w:rPr>
+          <w:rFonts w:cstheme="minorHAnsi"/>
+        </w:rPr>
+        <w:t>)</w:t>
+      </w:r>
+      <w:r>
+        <w:rPr>
+          <w:rFonts w:cstheme="minorHAnsi"/>
+        </w:rPr>
+        <w:t xml:space="preserve">.  </w:t>
+      </w:r>
+      <w:proofErr w:type="spellStart"/>
+      <w:r>
+        <w:rPr>
+          <w:rFonts w:cstheme="minorHAnsi"/>
+        </w:rPr>
+        <w:t>Depending</w:t>
+      </w:r>
+      <w:proofErr w:type="spellEnd"/>
+      <w:r>
+        <w:rPr>
+          <w:rFonts w:cstheme="minorHAnsi"/>
+        </w:rPr>
+        <w:t xml:space="preserve"> on </w:t>
+      </w:r>
+      <w:proofErr w:type="spellStart"/>
+      <w:r>
+        <w:rPr>
+          <w:rFonts w:cstheme="minorHAnsi"/>
+        </w:rPr>
+        <w:t>question</w:t>
+      </w:r>
+      <w:proofErr w:type="spellEnd"/>
+      <w:r>
+        <w:rPr>
+          <w:rFonts w:cstheme="minorHAnsi"/>
+        </w:rPr>
+        <w:t xml:space="preserve"> </w:t>
+      </w:r>
+      <w:proofErr w:type="spellStart"/>
+      <w:r>
+        <w:rPr>
+          <w:rFonts w:cstheme="minorHAnsi"/>
+        </w:rPr>
+        <w:t>lvl</w:t>
+      </w:r>
+      <w:proofErr w:type="spellEnd"/>
+      <w:r>
+        <w:rPr>
+          <w:rFonts w:cstheme="minorHAnsi"/>
+        </w:rPr>
+        <w:t>,</w:t>
+      </w:r>
+      <w:r>
+        <w:rPr>
+          <w:rFonts w:cstheme="minorHAnsi"/>
+        </w:rPr>
+        <w:t xml:space="preserve"> one </w:t>
+      </w:r>
+      <w:proofErr w:type="spellStart"/>
+      <w:r>
+        <w:rPr>
+          <w:rFonts w:cstheme="minorHAnsi"/>
+        </w:rPr>
+        <w:t>question</w:t>
+      </w:r>
+      <w:proofErr w:type="spellEnd"/>
+      <w:r>
+        <w:rPr>
+          <w:rFonts w:cstheme="minorHAnsi"/>
+        </w:rPr>
+        <w:t xml:space="preserve"> </w:t>
+      </w:r>
+      <w:proofErr w:type="spellStart"/>
+      <w:r>
+        <w:rPr>
+          <w:rFonts w:cstheme="minorHAnsi"/>
+        </w:rPr>
+        <w:t>takes</w:t>
+      </w:r>
+      <w:proofErr w:type="spellEnd"/>
+      <w:r>
+        <w:rPr>
+          <w:rFonts w:cstheme="minorHAnsi"/>
+        </w:rPr>
+        <w:t xml:space="preserve"> 4/6/8 </w:t>
+      </w:r>
+      <w:proofErr w:type="spellStart"/>
+      <w:r>
+        <w:rPr>
+          <w:rFonts w:cstheme="minorHAnsi"/>
+        </w:rPr>
+        <w:t>rows</w:t>
+      </w:r>
+      <w:proofErr w:type="spellEnd"/>
+      <w:r>
+        <w:rPr>
+          <w:rFonts w:cstheme="minorHAnsi"/>
+        </w:rPr>
+        <w:t xml:space="preserve">. </w:t>
+      </w:r>
+    </w:p>
+    <w:p>
+      <w:pPr>
+        <w:rPr>
+          <w:rFonts w:cstheme="minorHAnsi"/>
+        </w:rPr>
+      </w:pPr>
+      <w:r>
+        <w:rPr>
+          <w:rFonts w:cstheme="minorHAnsi"/>
+        </w:rPr>
+        <w:t xml:space="preserve">Kat. – </w:t>
+      </w:r>
+      <w:proofErr w:type="spellStart"/>
+      <w:r>
+        <w:rPr>
+          <w:rFonts w:cstheme="minorHAnsi"/>
+        </w:rPr>
+        <w:t>Type</w:t>
+      </w:r>
+      <w:proofErr w:type="spellEnd"/>
+      <w:r>
+        <w:rPr>
+          <w:rFonts w:cstheme="minorHAnsi"/>
+        </w:rPr>
+        <w:t xml:space="preserve"> of </w:t>
+      </w:r>
+      <w:proofErr w:type="spellStart"/>
+      <w:r>
+        <w:rPr>
+          <w:rFonts w:cstheme="minorHAnsi"/>
+        </w:rPr>
+        <w:t>question</w:t>
+      </w:r>
+      <w:proofErr w:type="spellEnd"/>
+      <w:r>
+        <w:rPr>
+          <w:rFonts w:cstheme="minorHAnsi"/>
+        </w:rPr>
+        <w:t xml:space="preserve">, </w:t>
+      </w:r>
+      <w:proofErr w:type="spellStart"/>
+      <w:r>
+        <w:rPr>
+          <w:rFonts w:cstheme="minorHAnsi"/>
+        </w:rPr>
+        <w:t>depends</w:t>
+      </w:r>
+      <w:proofErr w:type="spellEnd"/>
+      <w:r>
+        <w:rPr>
+          <w:rFonts w:cstheme="minorHAnsi"/>
+        </w:rPr>
+        <w:t xml:space="preserve"> on SDG. </w:t>
+      </w:r>
+      <w:r>
+        <w:rPr>
+          <w:rFonts w:cstheme="minorHAnsi"/>
+        </w:rPr>
+        <w:t xml:space="preserve"> [</w:t>
+      </w:r>
+      <w:proofErr w:type="spellStart"/>
+      <w:r>
+        <w:rPr>
+          <w:rFonts w:cstheme="minorHAnsi"/>
+        </w:rPr>
+        <w:t>copy</w:t>
+      </w:r>
+      <w:proofErr w:type="spellEnd"/>
+      <w:r>
+        <w:rPr>
+          <w:rFonts w:cstheme="minorHAnsi"/>
+        </w:rPr>
+        <w:t xml:space="preserve"> </w:t>
+      </w:r>
+      <w:proofErr w:type="spellStart"/>
+      <w:r>
+        <w:rPr>
+          <w:rFonts w:cstheme="minorHAnsi"/>
+        </w:rPr>
+        <w:t>answer</w:t>
+      </w:r>
+      <w:proofErr w:type="spellEnd"/>
+      <w:r>
+        <w:rPr>
+          <w:rFonts w:cstheme="minorHAnsi"/>
+        </w:rPr>
+        <w:t xml:space="preserve"> to </w:t>
+      </w:r>
+      <w:proofErr w:type="spellStart"/>
+      <w:r>
+        <w:rPr>
+          <w:rFonts w:cstheme="minorHAnsi"/>
+        </w:rPr>
+        <w:t>suitable</w:t>
+      </w:r>
+      <w:proofErr w:type="spellEnd"/>
+      <w:r>
+        <w:rPr>
+          <w:rFonts w:cstheme="minorHAnsi"/>
+        </w:rPr>
+        <w:t xml:space="preserve"> </w:t>
+      </w:r>
+      <w:proofErr w:type="spellStart"/>
+      <w:r>
+        <w:rPr>
+          <w:rFonts w:cstheme="minorHAnsi"/>
+        </w:rPr>
+        <w:t>amount</w:t>
+      </w:r>
+      <w:proofErr w:type="spellEnd"/>
+      <w:r>
+        <w:rPr>
+          <w:rFonts w:cstheme="minorHAnsi"/>
+        </w:rPr>
+        <w:t xml:space="preserve"> of </w:t>
+      </w:r>
+      <w:proofErr w:type="spellStart"/>
+      <w:r>
+        <w:rPr>
+          <w:rFonts w:cstheme="minorHAnsi"/>
+        </w:rPr>
+        <w:t>rows</w:t>
+      </w:r>
+      <w:proofErr w:type="spellEnd"/>
+      <w:r>
+        <w:rPr>
+          <w:rFonts w:cstheme="minorHAnsi"/>
+        </w:rPr>
+        <w:t>.</w:t>
+      </w:r>
+      <w:r>
+        <w:rPr>
+          <w:rFonts w:cstheme="minorHAnsi"/>
+        </w:rPr>
+        <w:t>]</w:t>
+      </w:r>
+    </w:p>
+    <w:p>
+      <w:pPr>
+        <w:rPr>
+          <w:rFonts w:cstheme="minorHAnsi"/>
+        </w:rPr>
+      </w:pPr>
+      <w:proofErr w:type="spellStart"/>
+      <w:r>
+        <w:rPr>
+          <w:rFonts w:cstheme="minorHAnsi"/>
+        </w:rPr>
+        <w:t>Poz_trud</w:t>
+      </w:r>
+      <w:proofErr w:type="spellEnd"/>
+      <w:r>
+        <w:rPr>
+          <w:rFonts w:cstheme="minorHAnsi"/>
+        </w:rPr>
+        <w:t xml:space="preserve"> – </w:t>
+      </w:r>
+      <w:proofErr w:type="spellStart"/>
+      <w:r>
+        <w:rPr>
+          <w:rFonts w:cstheme="minorHAnsi"/>
+        </w:rPr>
+        <w:t>Difficult</w:t>
+      </w:r>
+      <w:proofErr w:type="spellEnd"/>
+      <w:r>
+        <w:rPr>
+          <w:rFonts w:cstheme="minorHAnsi"/>
+        </w:rPr>
+        <w:t xml:space="preserve"> </w:t>
+      </w:r>
+      <w:proofErr w:type="spellStart"/>
+      <w:r>
+        <w:rPr>
+          <w:rFonts w:cstheme="minorHAnsi"/>
+        </w:rPr>
+        <w:t>lvl</w:t>
+      </w:r>
+      <w:proofErr w:type="spellEnd"/>
+      <w:r>
+        <w:rPr>
+          <w:rFonts w:cstheme="minorHAnsi"/>
+        </w:rPr>
+        <w:t xml:space="preserve"> (1 – </w:t>
+      </w:r>
+      <w:proofErr w:type="spellStart"/>
+      <w:r>
+        <w:rPr>
+          <w:rFonts w:cstheme="minorHAnsi"/>
+        </w:rPr>
+        <w:t>easy</w:t>
+      </w:r>
+      <w:proofErr w:type="spellEnd"/>
+      <w:r>
+        <w:rPr>
+          <w:rFonts w:cstheme="minorHAnsi"/>
+        </w:rPr>
+        <w:t>, 2 –</w:t>
+      </w:r>
+      <w:r>
+        <w:rPr>
+          <w:rFonts w:cstheme="minorHAnsi"/>
+        </w:rPr>
+        <w:t xml:space="preserve"> medium</w:t>
+      </w:r>
+      <w:r>
+        <w:rPr>
+          <w:rFonts w:cstheme="minorHAnsi"/>
+        </w:rPr>
+        <w:t xml:space="preserve">, 3 </w:t>
+      </w:r>
+      <w:r>
+        <w:rPr>
+          <w:rFonts w:cstheme="minorHAnsi"/>
+        </w:rPr>
+        <w:t xml:space="preserve">- </w:t>
+      </w:r>
+      <w:proofErr w:type="spellStart"/>
+      <w:r>
+        <w:rPr>
+          <w:rFonts w:cstheme="minorHAnsi"/>
+        </w:rPr>
+        <w:t>hard</w:t>
+      </w:r>
+      <w:proofErr w:type="spellEnd"/>
+      <w:r>
+        <w:rPr>
+          <w:rFonts w:cstheme="minorHAnsi"/>
+        </w:rPr>
+        <w:t xml:space="preserve">) </w:t>
+      </w:r>
+      <w:r>
+        <w:rPr>
+          <w:rFonts w:cstheme="minorHAnsi"/>
+        </w:rPr>
+        <w:t>[</w:t>
+      </w:r>
+      <w:proofErr w:type="spellStart"/>
+      <w:r>
+        <w:rPr>
+          <w:rFonts w:cstheme="minorHAnsi"/>
+        </w:rPr>
+        <w:t>copy</w:t>
+      </w:r>
+      <w:proofErr w:type="spellEnd"/>
+      <w:r>
+        <w:rPr>
+          <w:rFonts w:cstheme="minorHAnsi"/>
+        </w:rPr>
+        <w:t xml:space="preserve"> </w:t>
+      </w:r>
+      <w:proofErr w:type="spellStart"/>
+      <w:r>
+        <w:rPr>
+          <w:rFonts w:cstheme="minorHAnsi"/>
+        </w:rPr>
+        <w:t>answer</w:t>
+      </w:r>
+      <w:proofErr w:type="spellEnd"/>
+      <w:r>
+        <w:rPr>
+          <w:rFonts w:cstheme="minorHAnsi"/>
+        </w:rPr>
+        <w:t xml:space="preserve"> to </w:t>
+      </w:r>
+      <w:proofErr w:type="spellStart"/>
+      <w:r>
+        <w:rPr>
+          <w:rFonts w:cstheme="minorHAnsi"/>
+        </w:rPr>
+        <w:t>suitable</w:t>
+      </w:r>
+      <w:proofErr w:type="spellEnd"/>
+      <w:r>
+        <w:rPr>
+          <w:rFonts w:cstheme="minorHAnsi"/>
+        </w:rPr>
+        <w:t xml:space="preserve"> </w:t>
+      </w:r>
+      <w:proofErr w:type="spellStart"/>
+      <w:r>
+        <w:rPr>
+          <w:rFonts w:cstheme="minorHAnsi"/>
+        </w:rPr>
+        <w:t>amount</w:t>
+      </w:r>
+      <w:proofErr w:type="spellEnd"/>
+      <w:r>
+        <w:rPr>
+          <w:rFonts w:cstheme="minorHAnsi"/>
+        </w:rPr>
+        <w:t xml:space="preserve"> of </w:t>
+      </w:r>
+      <w:proofErr w:type="spellStart"/>
+      <w:r>
+        <w:rPr>
+          <w:rFonts w:cstheme="minorHAnsi"/>
+        </w:rPr>
+        <w:t>rows</w:t>
+      </w:r>
+      <w:proofErr w:type="spellEnd"/>
+      <w:r>
+        <w:rPr>
+          <w:rFonts w:cstheme="minorHAnsi"/>
+        </w:rPr>
+        <w:t>.]</w:t>
+      </w:r>
+    </w:p>
+    <w:p>
+      <w:pPr>
+        <w:rPr>
+          <w:rFonts w:cstheme="minorHAnsi"/>
+        </w:rPr>
+      </w:pPr>
+      <w:r>
+        <w:rPr>
+          <w:rFonts w:cstheme="minorHAnsi"/>
+        </w:rPr>
+        <w:t xml:space="preserve">Pytanie – </w:t>
+      </w:r>
+      <w:proofErr w:type="spellStart"/>
+      <w:r>
+        <w:rPr>
+          <w:rFonts w:cstheme="minorHAnsi"/>
+        </w:rPr>
+        <w:t>Question</w:t>
+      </w:r>
+      <w:proofErr w:type="spellEnd"/>
+      <w:r>
+        <w:rPr>
+          <w:rFonts w:cstheme="minorHAnsi"/>
+        </w:rPr>
+        <w:t xml:space="preserve">, chich we show to </w:t>
+      </w:r>
+      <w:proofErr w:type="spellStart"/>
+      <w:r>
+        <w:rPr>
+          <w:rFonts w:cstheme="minorHAnsi"/>
+        </w:rPr>
+        <w:t>the</w:t>
+      </w:r>
+      <w:proofErr w:type="spellEnd"/>
+      <w:r>
+        <w:rPr>
+          <w:rFonts w:cstheme="minorHAnsi"/>
+        </w:rPr>
+        <w:t xml:space="preserve"> </w:t>
+      </w:r>
+      <w:proofErr w:type="spellStart"/>
+      <w:r>
+        <w:rPr>
+          <w:rFonts w:cstheme="minorHAnsi"/>
+        </w:rPr>
+        <w:t>user</w:t>
+      </w:r>
+      <w:proofErr w:type="spellEnd"/>
+      <w:r>
+        <w:rPr>
+          <w:rFonts w:cstheme="minorHAnsi"/>
+        </w:rPr>
+        <w:t xml:space="preserve"> </w:t>
+      </w:r>
+      <w:r>
+        <w:rPr>
+          <w:rFonts w:cstheme="minorHAnsi"/>
+        </w:rPr>
+        <w:t>[</w:t>
+      </w:r>
+      <w:proofErr w:type="spellStart"/>
+      <w:r>
+        <w:rPr>
+          <w:rFonts w:cstheme="minorHAnsi"/>
+        </w:rPr>
+        <w:t>copy</w:t>
+      </w:r>
+      <w:proofErr w:type="spellEnd"/>
+      <w:r>
+        <w:rPr>
+          <w:rFonts w:cstheme="minorHAnsi"/>
+        </w:rPr>
+        <w:t xml:space="preserve"> </w:t>
+      </w:r>
+      <w:proofErr w:type="spellStart"/>
+      <w:r>
+        <w:rPr>
+          <w:rFonts w:cstheme="minorHAnsi"/>
+        </w:rPr>
+        <w:t>answer</w:t>
+      </w:r>
+      <w:proofErr w:type="spellEnd"/>
+      <w:r>
+        <w:rPr>
+          <w:rFonts w:cstheme="minorHAnsi"/>
+        </w:rPr>
+        <w:t xml:space="preserve"> to </w:t>
+      </w:r>
+      <w:proofErr w:type="spellStart"/>
+      <w:r>
+        <w:rPr>
+          <w:rFonts w:cstheme="minorHAnsi"/>
+        </w:rPr>
+        <w:t>suitable</w:t>
+      </w:r>
+      <w:proofErr w:type="spellEnd"/>
+      <w:r>
+        <w:rPr>
+          <w:rFonts w:cstheme="minorHAnsi"/>
+        </w:rPr>
+        <w:t xml:space="preserve"> </w:t>
+      </w:r>
+      <w:proofErr w:type="spellStart"/>
+      <w:r>
+        <w:rPr>
+          <w:rFonts w:cstheme="minorHAnsi"/>
+        </w:rPr>
+        <w:t>amount</w:t>
+      </w:r>
+      <w:proofErr w:type="spellEnd"/>
+      <w:r>
+        <w:rPr>
+          <w:rFonts w:cstheme="minorHAnsi"/>
+        </w:rPr>
+        <w:t xml:space="preserve"> of </w:t>
+      </w:r>
+      <w:proofErr w:type="spellStart"/>
+      <w:r>
+        <w:rPr>
+          <w:rFonts w:cstheme="minorHAnsi"/>
+        </w:rPr>
+        <w:t>rows</w:t>
+      </w:r>
+      <w:proofErr w:type="spellEnd"/>
+      <w:r>
+        <w:rPr>
+          <w:rFonts w:cstheme="minorHAnsi"/>
+        </w:rPr>
+        <w:t>.]</w:t>
+      </w:r>
+    </w:p>
+    <w:p>
+      <w:pPr>
+        <w:rPr>
+          <w:rFonts w:cstheme="minorHAnsi"/>
+        </w:rPr>
+      </w:pPr>
+      <w:proofErr w:type="spellStart"/>
+      <w:r>
+        <w:rPr>
+          <w:rFonts w:cstheme="minorHAnsi"/>
+        </w:rPr>
+        <w:t>odp</w:t>
+      </w:r>
+      <w:proofErr w:type="spellEnd"/>
+      <w:r>
+        <w:rPr>
+          <w:rFonts w:cstheme="minorHAnsi"/>
+        </w:rPr>
+        <w:t xml:space="preserve"> – </w:t>
+      </w:r>
+      <w:proofErr w:type="spellStart"/>
+      <w:r>
+        <w:rPr>
+          <w:rFonts w:cstheme="minorHAnsi"/>
+        </w:rPr>
+        <w:t>Answers</w:t>
+      </w:r>
+      <w:proofErr w:type="spellEnd"/>
+      <w:r>
+        <w:rPr>
+          <w:rFonts w:cstheme="minorHAnsi"/>
+        </w:rPr>
+        <w:t xml:space="preserve"> </w:t>
+      </w:r>
+      <w:proofErr w:type="spellStart"/>
+      <w:r>
+        <w:rPr>
+          <w:rFonts w:cstheme="minorHAnsi"/>
+        </w:rPr>
+        <w:t>which</w:t>
+      </w:r>
+      <w:proofErr w:type="spellEnd"/>
+      <w:r>
+        <w:rPr>
+          <w:rFonts w:cstheme="minorHAnsi"/>
+        </w:rPr>
+        <w:t xml:space="preserve"> we show to </w:t>
+      </w:r>
+      <w:proofErr w:type="spellStart"/>
+      <w:r>
+        <w:rPr>
+          <w:rFonts w:cstheme="minorHAnsi"/>
+        </w:rPr>
+        <w:t>the</w:t>
+      </w:r>
+      <w:proofErr w:type="spellEnd"/>
+      <w:r>
+        <w:rPr>
+          <w:rFonts w:cstheme="minorHAnsi"/>
+        </w:rPr>
+        <w:t xml:space="preserve"> </w:t>
+      </w:r>
+      <w:proofErr w:type="spellStart"/>
+      <w:r>
+        <w:rPr>
+          <w:rFonts w:cstheme="minorHAnsi"/>
+        </w:rPr>
+        <w:t>user</w:t>
+      </w:r>
+      <w:proofErr w:type="spellEnd"/>
+      <w:r>
+        <w:rPr>
+          <w:rFonts w:cstheme="minorHAnsi"/>
+        </w:rPr>
+        <w:t xml:space="preserve"> [</w:t>
+      </w:r>
+      <w:proofErr w:type="spellStart"/>
+      <w:r>
+        <w:rPr>
+          <w:rFonts w:cstheme="minorHAnsi"/>
+        </w:rPr>
+        <w:t>Each</w:t>
+      </w:r>
+      <w:proofErr w:type="spellEnd"/>
+      <w:r>
+        <w:rPr>
+          <w:rFonts w:cstheme="minorHAnsi"/>
+        </w:rPr>
+        <w:t xml:space="preserve"> </w:t>
+      </w:r>
+      <w:proofErr w:type="spellStart"/>
+      <w:r>
+        <w:rPr>
+          <w:rFonts w:cstheme="minorHAnsi"/>
+        </w:rPr>
+        <w:t>row</w:t>
+      </w:r>
+      <w:proofErr w:type="spellEnd"/>
+      <w:r>
+        <w:rPr>
+          <w:rFonts w:cstheme="minorHAnsi"/>
+        </w:rPr>
+        <w:t xml:space="preserve"> </w:t>
+      </w:r>
+      <w:proofErr w:type="spellStart"/>
+      <w:r>
+        <w:rPr>
+          <w:rFonts w:cstheme="minorHAnsi"/>
+        </w:rPr>
+        <w:t>another</w:t>
+      </w:r>
+      <w:proofErr w:type="spellEnd"/>
+      <w:r>
+        <w:rPr>
+          <w:rFonts w:cstheme="minorHAnsi"/>
+        </w:rPr>
+        <w:t xml:space="preserve"> </w:t>
+      </w:r>
+      <w:proofErr w:type="spellStart"/>
+      <w:r>
+        <w:rPr>
+          <w:rFonts w:cstheme="minorHAnsi"/>
+        </w:rPr>
+        <w:t>answer</w:t>
+      </w:r>
+      <w:proofErr w:type="spellEnd"/>
+      <w:r>
+        <w:rPr>
+          <w:rFonts w:cstheme="minorHAnsi"/>
+        </w:rPr>
+        <w:t>]</w:t>
+      </w:r>
+    </w:p>
+    <w:p>
+      <w:pPr>
+        <w:rPr>
+          <w:rFonts w:cstheme="minorHAnsi"/>
+        </w:rPr>
+      </w:pPr>
+      <w:r>
+        <w:rPr>
+          <w:rFonts w:cstheme="minorHAnsi"/>
+        </w:rPr>
+        <w:lastRenderedPageBreak/>
+        <w:t xml:space="preserve">praw – </w:t>
+      </w:r>
+      <w:proofErr w:type="spellStart"/>
+      <w:r>
+        <w:rPr>
+          <w:rFonts w:cstheme="minorHAnsi"/>
+        </w:rPr>
+        <w:t>Which</w:t>
+      </w:r>
+      <w:proofErr w:type="spellEnd"/>
+      <w:r>
+        <w:rPr>
+          <w:rFonts w:cstheme="minorHAnsi"/>
+        </w:rPr>
+        <w:t xml:space="preserve"> </w:t>
+      </w:r>
+      <w:proofErr w:type="spellStart"/>
+      <w:r>
+        <w:rPr>
+          <w:rFonts w:cstheme="minorHAnsi"/>
+        </w:rPr>
+        <w:t>answer</w:t>
+      </w:r>
+      <w:proofErr w:type="spellEnd"/>
+      <w:r>
+        <w:rPr>
+          <w:rFonts w:cstheme="minorHAnsi"/>
+        </w:rPr>
+        <w:t xml:space="preserve"> </w:t>
+      </w:r>
+      <w:proofErr w:type="spellStart"/>
+      <w:r>
+        <w:rPr>
+          <w:rFonts w:cstheme="minorHAnsi"/>
+        </w:rPr>
+        <w:t>is</w:t>
+      </w:r>
+      <w:proofErr w:type="spellEnd"/>
+      <w:r>
+        <w:rPr>
+          <w:rFonts w:cstheme="minorHAnsi"/>
+        </w:rPr>
+        <w:t xml:space="preserve"> </w:t>
+      </w:r>
+      <w:proofErr w:type="spellStart"/>
+      <w:r>
+        <w:rPr>
+          <w:rFonts w:cstheme="minorHAnsi"/>
+        </w:rPr>
+        <w:t>the</w:t>
+      </w:r>
+      <w:proofErr w:type="spellEnd"/>
+      <w:r>
+        <w:rPr>
+          <w:rFonts w:cstheme="minorHAnsi"/>
+        </w:rPr>
+        <w:t xml:space="preserve"> correct one</w:t>
+      </w:r>
+      <w:r>
+        <w:rPr>
+          <w:rFonts w:cstheme="minorHAnsi"/>
+        </w:rPr>
+        <w:t xml:space="preserve"> (</w:t>
+      </w:r>
+      <w:r>
+        <w:rPr>
+          <w:rFonts w:cstheme="minorHAnsi"/>
+        </w:rPr>
+        <w:t xml:space="preserve">In </w:t>
+      </w:r>
+      <w:proofErr w:type="spellStart"/>
+      <w:r>
+        <w:rPr>
+          <w:rFonts w:cstheme="minorHAnsi"/>
+        </w:rPr>
+        <w:t>row</w:t>
+      </w:r>
+      <w:proofErr w:type="spellEnd"/>
+      <w:r>
+        <w:rPr>
+          <w:rFonts w:cstheme="minorHAnsi"/>
+        </w:rPr>
+        <w:t xml:space="preserve"> </w:t>
+      </w:r>
+      <w:proofErr w:type="spellStart"/>
+      <w:r>
+        <w:rPr>
+          <w:rFonts w:cstheme="minorHAnsi"/>
+        </w:rPr>
+        <w:t>with</w:t>
+      </w:r>
+      <w:proofErr w:type="spellEnd"/>
+      <w:r>
+        <w:rPr>
+          <w:rFonts w:cstheme="minorHAnsi"/>
+        </w:rPr>
+        <w:t xml:space="preserve"> correct </w:t>
+      </w:r>
+      <w:proofErr w:type="spellStart"/>
+      <w:r>
+        <w:rPr>
+          <w:rFonts w:cstheme="minorHAnsi"/>
+        </w:rPr>
+        <w:t>answer</w:t>
+      </w:r>
+      <w:proofErr w:type="spellEnd"/>
+      <w:r>
+        <w:rPr>
+          <w:rFonts w:cstheme="minorHAnsi"/>
+        </w:rPr>
+        <w:t xml:space="preserve"> </w:t>
+      </w:r>
+      <w:proofErr w:type="spellStart"/>
+      <w:r>
+        <w:rPr>
+          <w:rFonts w:cstheme="minorHAnsi"/>
+        </w:rPr>
+        <w:t>wirte</w:t>
+      </w:r>
+      <w:proofErr w:type="spellEnd"/>
+      <w:r>
+        <w:rPr>
+          <w:rFonts w:cstheme="minorHAnsi"/>
+        </w:rPr>
+        <w:t xml:space="preserve"> „T”, </w:t>
+      </w:r>
+      <w:proofErr w:type="spellStart"/>
+      <w:r>
+        <w:rPr>
+          <w:rFonts w:cstheme="minorHAnsi"/>
+        </w:rPr>
+        <w:t>in</w:t>
+      </w:r>
+      <w:proofErr w:type="spellEnd"/>
+      <w:r>
+        <w:rPr>
+          <w:rFonts w:cstheme="minorHAnsi"/>
+        </w:rPr>
+        <w:t xml:space="preserve"> </w:t>
+      </w:r>
+      <w:proofErr w:type="spellStart"/>
+      <w:r>
+        <w:rPr>
+          <w:rFonts w:cstheme="minorHAnsi"/>
+        </w:rPr>
+        <w:t>another</w:t>
+      </w:r>
+      <w:proofErr w:type="spellEnd"/>
+      <w:r>
+        <w:rPr>
+          <w:rFonts w:cstheme="minorHAnsi"/>
+        </w:rPr>
+        <w:t xml:space="preserve"> </w:t>
+      </w:r>
+      <w:proofErr w:type="spellStart"/>
+      <w:r>
+        <w:rPr>
+          <w:rFonts w:cstheme="minorHAnsi"/>
+        </w:rPr>
+        <w:t>rows</w:t>
+      </w:r>
+      <w:proofErr w:type="spellEnd"/>
+      <w:r>
+        <w:rPr>
+          <w:rFonts w:cstheme="minorHAnsi"/>
+        </w:rPr>
+        <w:t xml:space="preserve"> </w:t>
+      </w:r>
+      <w:proofErr w:type="spellStart"/>
+      <w:r>
+        <w:rPr>
+          <w:rFonts w:cstheme="minorHAnsi"/>
+        </w:rPr>
+        <w:t>copy</w:t>
+      </w:r>
+      <w:proofErr w:type="spellEnd"/>
+      <w:r>
+        <w:rPr>
+          <w:rFonts w:cstheme="minorHAnsi"/>
+        </w:rPr>
+        <w:t xml:space="preserve"> „F”)</w:t>
+      </w:r>
+    </w:p>
+    <w:p>
+      <w:pPr>
+        <w:rPr>
+          <w:rFonts w:cstheme="minorHAnsi"/>
+        </w:rPr>
+      </w:pPr>
+      <w:proofErr w:type="spellStart"/>
+      <w:r>
+        <w:rPr>
+          <w:rFonts w:cstheme="minorHAnsi"/>
+        </w:rPr>
+        <w:t>plot_img</w:t>
+      </w:r>
+      <w:proofErr w:type="spellEnd"/>
+      <w:r>
+        <w:rPr>
+          <w:rFonts w:cstheme="minorHAnsi"/>
+        </w:rPr>
+        <w:t xml:space="preserve"> – </w:t>
+      </w:r>
+      <w:proofErr w:type="spellStart"/>
+      <w:r>
+        <w:rPr>
+          <w:rFonts w:cstheme="minorHAnsi"/>
+        </w:rPr>
+        <w:t>Option</w:t>
+      </w:r>
+      <w:proofErr w:type="spellEnd"/>
+      <w:r>
+        <w:rPr>
+          <w:rFonts w:cstheme="minorHAnsi"/>
+        </w:rPr>
+        <w:t xml:space="preserve"> </w:t>
+      </w:r>
+      <w:proofErr w:type="spellStart"/>
+      <w:r>
+        <w:rPr>
+          <w:rFonts w:cstheme="minorHAnsi"/>
+        </w:rPr>
+        <w:t>unused</w:t>
+      </w:r>
+      <w:proofErr w:type="spellEnd"/>
+      <w:r>
+        <w:rPr>
+          <w:rFonts w:cstheme="minorHAnsi"/>
+        </w:rPr>
+        <w:t xml:space="preserve"> (</w:t>
+      </w:r>
+      <w:proofErr w:type="spellStart"/>
+      <w:r>
+        <w:rPr>
+          <w:rFonts w:cstheme="minorHAnsi"/>
+        </w:rPr>
+        <w:t>It;s</w:t>
+      </w:r>
+      <w:proofErr w:type="spellEnd"/>
+      <w:r>
+        <w:rPr>
+          <w:rFonts w:cstheme="minorHAnsi"/>
+        </w:rPr>
+        <w:t xml:space="preserve"> </w:t>
+      </w:r>
+      <w:proofErr w:type="spellStart"/>
+      <w:r>
+        <w:rPr>
+          <w:rFonts w:cstheme="minorHAnsi"/>
+        </w:rPr>
+        <w:t>implemented</w:t>
+      </w:r>
+      <w:proofErr w:type="spellEnd"/>
+      <w:r>
+        <w:rPr>
+          <w:rFonts w:cstheme="minorHAnsi"/>
+        </w:rPr>
+        <w:t xml:space="preserve"> </w:t>
+      </w:r>
+      <w:proofErr w:type="spellStart"/>
+      <w:r>
+        <w:rPr>
+          <w:rFonts w:cstheme="minorHAnsi"/>
+        </w:rPr>
+        <w:t>in</w:t>
+      </w:r>
+      <w:proofErr w:type="spellEnd"/>
+      <w:r>
+        <w:rPr>
+          <w:rFonts w:cstheme="minorHAnsi"/>
+        </w:rPr>
+        <w:t xml:space="preserve"> </w:t>
+      </w:r>
+      <w:proofErr w:type="spellStart"/>
+      <w:r>
+        <w:rPr>
+          <w:rFonts w:cstheme="minorHAnsi"/>
+        </w:rPr>
+        <w:t>base</w:t>
+      </w:r>
+      <w:proofErr w:type="spellEnd"/>
+      <w:r>
+        <w:rPr>
+          <w:rFonts w:cstheme="minorHAnsi"/>
+        </w:rPr>
+        <w:t xml:space="preserve"> for </w:t>
+      </w:r>
+      <w:proofErr w:type="spellStart"/>
+      <w:r>
+        <w:rPr>
+          <w:rFonts w:cstheme="minorHAnsi"/>
+        </w:rPr>
+        <w:t>future</w:t>
+      </w:r>
+      <w:proofErr w:type="spellEnd"/>
+      <w:r>
+        <w:rPr>
+          <w:rFonts w:cstheme="minorHAnsi"/>
+        </w:rPr>
+        <w:t xml:space="preserve"> development of </w:t>
+      </w:r>
+      <w:proofErr w:type="spellStart"/>
+      <w:r>
+        <w:rPr>
+          <w:rFonts w:cstheme="minorHAnsi"/>
+        </w:rPr>
+        <w:t>app</w:t>
+      </w:r>
+      <w:proofErr w:type="spellEnd"/>
+      <w:r>
+        <w:rPr>
+          <w:rFonts w:cstheme="minorHAnsi"/>
+        </w:rPr>
+        <w:t>),</w:t>
+      </w:r>
+      <w:r>
+        <w:rPr>
+          <w:rFonts w:cstheme="minorHAnsi"/>
+        </w:rPr>
+        <w:t xml:space="preserve"> </w:t>
+      </w:r>
+      <w:proofErr w:type="spellStart"/>
+      <w:r>
+        <w:rPr>
+          <w:rFonts w:cstheme="minorHAnsi"/>
+        </w:rPr>
+        <w:t>it</w:t>
+      </w:r>
+      <w:proofErr w:type="spellEnd"/>
+      <w:r>
+        <w:rPr>
+          <w:rFonts w:cstheme="minorHAnsi"/>
+        </w:rPr>
+        <w:t xml:space="preserve"> </w:t>
+      </w:r>
+      <w:proofErr w:type="spellStart"/>
+      <w:r>
+        <w:rPr>
+          <w:rFonts w:cstheme="minorHAnsi"/>
+        </w:rPr>
+        <w:t>is</w:t>
+      </w:r>
+      <w:proofErr w:type="spellEnd"/>
+      <w:r>
+        <w:rPr>
+          <w:rFonts w:cstheme="minorHAnsi"/>
+        </w:rPr>
+        <w:t xml:space="preserve"> logi cal </w:t>
+      </w:r>
+      <w:proofErr w:type="spellStart"/>
+      <w:r>
+        <w:rPr>
+          <w:rFonts w:cstheme="minorHAnsi"/>
+        </w:rPr>
+        <w:t>value</w:t>
+      </w:r>
+      <w:proofErr w:type="spellEnd"/>
+      <w:r>
+        <w:rPr>
+          <w:rFonts w:cstheme="minorHAnsi"/>
+        </w:rPr>
+        <w:t xml:space="preserve">  </w:t>
+      </w:r>
+      <w:proofErr w:type="spellStart"/>
+      <w:r>
+        <w:rPr>
+          <w:rFonts w:cstheme="minorHAnsi"/>
+        </w:rPr>
+        <w:t>which</w:t>
+      </w:r>
+      <w:proofErr w:type="spellEnd"/>
+      <w:r>
+        <w:rPr>
+          <w:rFonts w:cstheme="minorHAnsi"/>
+        </w:rPr>
+        <w:t xml:space="preserve"> controls </w:t>
+      </w:r>
+      <w:proofErr w:type="spellStart"/>
+      <w:r>
+        <w:rPr>
+          <w:rFonts w:cstheme="minorHAnsi"/>
+        </w:rPr>
+        <w:t>that</w:t>
+      </w:r>
+      <w:proofErr w:type="spellEnd"/>
+      <w:r>
+        <w:rPr>
+          <w:rFonts w:cstheme="minorHAnsi"/>
+        </w:rPr>
+        <w:t xml:space="preserve"> we show plot </w:t>
+      </w:r>
+      <w:proofErr w:type="spellStart"/>
+      <w:r>
+        <w:rPr>
+          <w:rFonts w:cstheme="minorHAnsi"/>
+        </w:rPr>
+        <w:t>or</w:t>
+      </w:r>
+      <w:proofErr w:type="spellEnd"/>
+      <w:r>
+        <w:rPr>
+          <w:rFonts w:cstheme="minorHAnsi"/>
+        </w:rPr>
+        <w:t xml:space="preserve"> </w:t>
+      </w:r>
+      <w:proofErr w:type="spellStart"/>
+      <w:r>
+        <w:rPr>
+          <w:rFonts w:cstheme="minorHAnsi"/>
+        </w:rPr>
+        <w:t>img</w:t>
+      </w:r>
+      <w:proofErr w:type="spellEnd"/>
+      <w:r>
+        <w:rPr>
+          <w:rFonts w:cstheme="minorHAnsi"/>
+        </w:rPr>
+        <w:t xml:space="preserve"> to </w:t>
+      </w:r>
+      <w:proofErr w:type="spellStart"/>
+      <w:r>
+        <w:rPr>
+          <w:rFonts w:cstheme="minorHAnsi"/>
+        </w:rPr>
+        <w:t>user</w:t>
+      </w:r>
+      <w:proofErr w:type="spellEnd"/>
+    </w:p>
+    <w:p>
+      <w:pPr>
+        <w:rPr>
+          <w:rFonts w:cstheme="minorHAnsi"/>
+        </w:rPr>
+      </w:pPr>
+      <w:proofErr w:type="spellStart"/>
+      <w:r>
+        <w:rPr>
+          <w:rFonts w:cstheme="minorHAnsi"/>
+        </w:rPr>
+        <w:t>img_src</w:t>
+      </w:r>
+      <w:proofErr w:type="spellEnd"/>
+      <w:r>
+        <w:rPr>
+          <w:rFonts w:cstheme="minorHAnsi"/>
+        </w:rPr>
+        <w:t xml:space="preserve"> – </w:t>
+      </w:r>
+      <w:proofErr w:type="spellStart"/>
+      <w:r>
+        <w:rPr>
+          <w:rFonts w:cstheme="minorHAnsi"/>
+        </w:rPr>
+        <w:t>Here</w:t>
+      </w:r>
+      <w:proofErr w:type="spellEnd"/>
+      <w:r>
+        <w:rPr>
+          <w:rFonts w:cstheme="minorHAnsi"/>
+        </w:rPr>
+        <w:t xml:space="preserve"> we </w:t>
+      </w:r>
+      <w:proofErr w:type="spellStart"/>
+      <w:r>
+        <w:rPr>
+          <w:rFonts w:cstheme="minorHAnsi"/>
+        </w:rPr>
+        <w:t>put</w:t>
+      </w:r>
+      <w:proofErr w:type="spellEnd"/>
+      <w:r>
+        <w:rPr>
+          <w:rFonts w:cstheme="minorHAnsi"/>
+        </w:rPr>
+        <w:t xml:space="preserve"> </w:t>
+      </w:r>
+      <w:proofErr w:type="spellStart"/>
+      <w:r>
+        <w:rPr>
+          <w:rFonts w:cstheme="minorHAnsi"/>
+        </w:rPr>
+        <w:t>the</w:t>
+      </w:r>
+      <w:proofErr w:type="spellEnd"/>
+      <w:r>
+        <w:rPr>
+          <w:rFonts w:cstheme="minorHAnsi"/>
+        </w:rPr>
+        <w:t xml:space="preserve"> </w:t>
+      </w:r>
+      <w:proofErr w:type="spellStart"/>
+      <w:r>
+        <w:rPr>
+          <w:rFonts w:cstheme="minorHAnsi"/>
+        </w:rPr>
+        <w:t>address</w:t>
+      </w:r>
+      <w:proofErr w:type="spellEnd"/>
+      <w:r>
+        <w:rPr>
+          <w:rFonts w:cstheme="minorHAnsi"/>
+        </w:rPr>
+        <w:t xml:space="preserve"> of </w:t>
+      </w:r>
+      <w:proofErr w:type="spellStart"/>
+      <w:r>
+        <w:rPr>
+          <w:rFonts w:cstheme="minorHAnsi"/>
+        </w:rPr>
+        <w:t>img</w:t>
+      </w:r>
+      <w:proofErr w:type="spellEnd"/>
+      <w:r>
+        <w:rPr>
+          <w:rFonts w:cstheme="minorHAnsi"/>
+        </w:rPr>
+        <w:t xml:space="preserve"> </w:t>
+      </w:r>
+      <w:proofErr w:type="spellStart"/>
+      <w:r>
+        <w:rPr>
+          <w:rFonts w:cstheme="minorHAnsi"/>
+        </w:rPr>
+        <w:t>that</w:t>
+      </w:r>
+      <w:proofErr w:type="spellEnd"/>
+      <w:r>
+        <w:rPr>
+          <w:rFonts w:cstheme="minorHAnsi"/>
+        </w:rPr>
+        <w:t xml:space="preserve"> we show to </w:t>
+      </w:r>
+      <w:proofErr w:type="spellStart"/>
+      <w:r>
+        <w:rPr>
+          <w:rFonts w:cstheme="minorHAnsi"/>
+        </w:rPr>
+        <w:t>user</w:t>
+      </w:r>
+      <w:proofErr w:type="spellEnd"/>
+      <w:r>
+        <w:rPr>
+          <w:rFonts w:cstheme="minorHAnsi"/>
+        </w:rPr>
+        <w:t xml:space="preserve"> </w:t>
+      </w:r>
+      <w:proofErr w:type="spellStart"/>
+      <w:r>
+        <w:rPr>
+          <w:rFonts w:cstheme="minorHAnsi"/>
+        </w:rPr>
+        <w:t>(</w:t>
+      </w:r>
+      <w:r>
+        <w:rPr>
+          <w:rFonts w:cstheme="minorHAnsi"/>
+        </w:rPr>
+        <w:t>i</w:t>
+      </w:r>
+      <w:proofErr w:type="spellEnd"/>
+      <w:r>
+        <w:rPr>
+          <w:rFonts w:cstheme="minorHAnsi"/>
+        </w:rPr>
+        <w:t xml:space="preserve">n </w:t>
+      </w:r>
+      <w:proofErr w:type="spellStart"/>
+      <w:r>
+        <w:rPr>
+          <w:rFonts w:cstheme="minorHAnsi"/>
+        </w:rPr>
+        <w:t>the</w:t>
+      </w:r>
+      <w:proofErr w:type="spellEnd"/>
+      <w:r>
+        <w:rPr>
+          <w:rFonts w:cstheme="minorHAnsi"/>
+        </w:rPr>
+        <w:t xml:space="preserve"> </w:t>
+      </w:r>
+      <w:proofErr w:type="spellStart"/>
+      <w:r>
+        <w:rPr>
+          <w:rFonts w:cstheme="minorHAnsi"/>
+        </w:rPr>
+        <w:t>future</w:t>
+      </w:r>
+      <w:proofErr w:type="spellEnd"/>
+      <w:r>
+        <w:rPr>
+          <w:rFonts w:cstheme="minorHAnsi"/>
+        </w:rPr>
+        <w:t xml:space="preserve"> </w:t>
+      </w:r>
+      <w:proofErr w:type="spellStart"/>
+      <w:r>
+        <w:rPr>
+          <w:rFonts w:cstheme="minorHAnsi"/>
+        </w:rPr>
+        <w:t>name</w:t>
+      </w:r>
+      <w:proofErr w:type="spellEnd"/>
+      <w:r>
+        <w:rPr>
+          <w:rFonts w:cstheme="minorHAnsi"/>
+        </w:rPr>
+        <w:t xml:space="preserve"> of </w:t>
+      </w:r>
+      <w:proofErr w:type="spellStart"/>
+      <w:r>
+        <w:rPr>
+          <w:rFonts w:cstheme="minorHAnsi"/>
+        </w:rPr>
+        <w:t>saved</w:t>
+      </w:r>
+      <w:proofErr w:type="spellEnd"/>
+      <w:r>
+        <w:rPr>
+          <w:rFonts w:cstheme="minorHAnsi"/>
+        </w:rPr>
+        <w:t xml:space="preserve"> plot</w:t>
+      </w:r>
+      <w:r>
+        <w:rPr>
+          <w:rFonts w:cstheme="minorHAnsi"/>
+        </w:rPr>
+        <w:t>)</w:t>
+      </w:r>
+      <w:r>
+        <w:rPr>
+          <w:rFonts w:cstheme="minorHAnsi"/>
+        </w:rPr>
+        <w:t xml:space="preserve"> </w:t>
+      </w:r>
+      <w:proofErr w:type="spellStart"/>
+      <w:r>
+        <w:rPr>
+          <w:rFonts w:cstheme="minorHAnsi"/>
+        </w:rPr>
+        <w:t>in</w:t>
+      </w:r>
+      <w:proofErr w:type="spellEnd"/>
+      <w:r>
+        <w:rPr>
+          <w:rFonts w:cstheme="minorHAnsi"/>
+        </w:rPr>
+        <w:t xml:space="preserve"> </w:t>
+      </w:r>
+      <w:proofErr w:type="spellStart"/>
+      <w:r>
+        <w:rPr>
+          <w:rFonts w:cstheme="minorHAnsi"/>
+        </w:rPr>
+        <w:t>question</w:t>
+      </w:r>
+      <w:proofErr w:type="spellEnd"/>
+      <w:r>
+        <w:rPr>
+          <w:rFonts w:cstheme="minorHAnsi"/>
+        </w:rPr>
+        <w:t xml:space="preserve">. </w:t>
+      </w:r>
+      <w:r>
+        <w:rPr>
+          <w:rFonts w:cstheme="minorHAnsi"/>
+        </w:rPr>
+        <w:t>[</w:t>
+      </w:r>
+      <w:proofErr w:type="spellStart"/>
+      <w:r>
+        <w:rPr>
+          <w:rFonts w:cstheme="minorHAnsi"/>
+        </w:rPr>
+        <w:t>copy</w:t>
+      </w:r>
+      <w:proofErr w:type="spellEnd"/>
+      <w:r>
+        <w:rPr>
+          <w:rFonts w:cstheme="minorHAnsi"/>
+        </w:rPr>
+        <w:t xml:space="preserve"> </w:t>
+      </w:r>
+      <w:proofErr w:type="spellStart"/>
+      <w:r>
+        <w:rPr>
+          <w:rFonts w:cstheme="minorHAnsi"/>
+        </w:rPr>
+        <w:t>answer</w:t>
+      </w:r>
+      <w:proofErr w:type="spellEnd"/>
+      <w:r>
+        <w:rPr>
+          <w:rFonts w:cstheme="minorHAnsi"/>
+        </w:rPr>
+        <w:t xml:space="preserve"> to </w:t>
+      </w:r>
+      <w:proofErr w:type="spellStart"/>
+      <w:r>
+        <w:rPr>
+          <w:rFonts w:cstheme="minorHAnsi"/>
+        </w:rPr>
+        <w:t>suitable</w:t>
+      </w:r>
+      <w:proofErr w:type="spellEnd"/>
+      <w:r>
+        <w:rPr>
+          <w:rFonts w:cstheme="minorHAnsi"/>
+        </w:rPr>
+        <w:t xml:space="preserve"> </w:t>
+      </w:r>
+      <w:proofErr w:type="spellStart"/>
+      <w:r>
+        <w:rPr>
+          <w:rFonts w:cstheme="minorHAnsi"/>
+        </w:rPr>
+        <w:t>amount</w:t>
+      </w:r>
+      <w:proofErr w:type="spellEnd"/>
+      <w:r>
+        <w:rPr>
+          <w:rFonts w:cstheme="minorHAnsi"/>
+        </w:rPr>
+        <w:t xml:space="preserve"> of </w:t>
+      </w:r>
+      <w:proofErr w:type="spellStart"/>
+      <w:r>
+        <w:rPr>
+          <w:rFonts w:cstheme="minorHAnsi"/>
+        </w:rPr>
+        <w:t>rows</w:t>
+      </w:r>
+      <w:proofErr w:type="spellEnd"/>
+      <w:r>
+        <w:rPr>
+          <w:rFonts w:cstheme="minorHAnsi"/>
+        </w:rPr>
+        <w:t>.]</w:t>
+      </w:r>
+    </w:p>
+    <w:p>
+      <w:pPr>
         <w:rPr>
           <w:rFonts w:cstheme="minorHAnsi"/>
           <w:color w:val="333333"/>
           <w:shd w:val="clear" w:color="auto" w:fill="FFFFFF"/>
           <w:lang w:val="en-GB"/>
         </w:rPr>
-        <w:t>– check your knowledge by answering to the questions prepared in the data base. Each good answer will give you more points.</w:t>
-      </w:r>
+      </w:pPr>
     </w:p>
     <w:sectPr>
       <w:pgSz w:w="11906" w:h="16838"/>
@@ -1172,8 +3256,12 @@
 </w:document>
 </file>
 
+<file path=word/numbering.xml><?xml version="1.0" encoding="utf-8"?>
+<w:numbering xmlns:ve="http://schemas.openxmlformats.org/markup-compatibility/2006" xmlns:o="urn:schemas-microsoft-com:office:office" xmlns:r="http://schemas.openxmlformats.org/officeDocument/2006/relationships" xmlns:m="http://schemas.openxmlformats.org/officeDocument/2006/math" xmlns:v="urn:schemas-microsoft-com:vml" xmlns:wp="http://schemas.openxmlformats.org/drawingml/2006/wordprocessingDrawing" xmlns:w10="urn:schemas-microsoft-com:office:word" xmlns:w="http://schemas.openxmlformats.org/wordprocessingml/2006/main" xmlns:wne="http://schemas.microsoft.com/office/word/2006/wordml"/>
+</file>
+
 <file path=word/styles.xml><?xml version="1.0" encoding="utf-8"?>
-<w:styles xmlns:mc="http://schemas.openxmlformats.org/markup-compatibility/2006" xmlns:r="http://schemas.openxmlformats.org/officeDocument/2006/relationships" xmlns:w="http://schemas.openxmlformats.org/wordprocessingml/2006/main" xmlns:w14="http://schemas.microsoft.com/office/word/2010/wordml" mc:Ignorable="w14">
+<w:styles xmlns:r="http://schemas.openxmlformats.org/officeDocument/2006/relationships" xmlns:w="http://schemas.openxmlformats.org/wordprocessingml/2006/main">
   <w:docDefaults>
     <w:rPrDefault>
       <w:rPr>
@@ -1331,6 +3419,7 @@
   <w:style w:type="paragraph" w:default="1" w:styleId="Normalny">
     <w:name w:val="Normal"/>
     <w:qFormat/>
+    <w:rsid w:val="002A0F35"/>
   </w:style>
   <w:style w:type="character" w:default="1" w:styleId="Domylnaczcionkaakapitu">
     <w:name w:val="Default Paragraph Font"/>
@@ -1343,6 +3432,7 @@
     <w:uiPriority w:val="99"/>
     <w:semiHidden/>
     <w:unhideWhenUsed/>
+    <w:qFormat/>
     <w:tblPr>
       <w:tblInd w:w="0" w:type="dxa"/>
       <w:tblCellMar>

</xml_diff>